<commit_message>
Version 2: Review by Alex Ortega
</commit_message>
<xml_diff>
--- a/TestPlan_EthanHardin_v02.docx
+++ b/TestPlan_EthanHardin_v02.docx
@@ -2,8 +2,7 @@
 <file path=word/document.xml><?xml version="1.0" encoding="utf-8"?>
 <w:document xmlns:wpc="http://schemas.microsoft.com/office/word/2010/wordprocessingCanvas" xmlns:cx="http://schemas.microsoft.com/office/drawing/2014/chartex" xmlns:cx1="http://schemas.microsoft.com/office/drawing/2015/9/8/chartex" xmlns:cx2="http://schemas.microsoft.com/office/drawing/2015/10/21/chartex" xmlns:cx3="http://schemas.microsoft.com/office/drawing/2016/5/9/chartex" xmlns:cx4="http://schemas.microsoft.com/office/drawing/2016/5/10/chartex" xmlns:cx5="http://schemas.microsoft.com/office/drawing/2016/5/11/chartex" xmlns:cx6="http://schemas.microsoft.com/office/drawing/2016/5/12/chartex" xmlns:cx7="http://schemas.microsoft.com/office/drawing/2016/5/13/chartex" xmlns:cx8="http://schemas.microsoft.com/office/drawing/2016/5/14/chartex" xmlns:mc="http://schemas.openxmlformats.org/markup-compatibility/2006" xmlns:aink="http://schemas.microsoft.com/office/drawing/2016/ink" xmlns:am3d="http://schemas.microsoft.com/office/drawing/2017/model3d" xmlns:o="urn:schemas-microsoft-com:office:office" xmlns:r="http://schemas.openxmlformats.org/officeDocument/2006/relationships" xmlns:m="http://schemas.openxmlformats.org/officeDocument/2006/math" xmlns:v="urn:schemas-microsoft-com:vml" xmlns:wp14="http://schemas.microsoft.com/office/word/2010/wordprocessingDrawing" xmlns:wp="http://schemas.openxmlformats.org/drawingml/2006/wordprocessingDrawing" xmlns:w10="urn:schemas-microsoft-com:office:word" xmlns:w="http://schemas.openxmlformats.org/wordprocessingml/2006/main" xmlns:w14="http://schemas.microsoft.com/office/word/2010/wordml" xmlns:w15="http://schemas.microsoft.com/office/word/2012/wordml" xmlns:w16cid="http://schemas.microsoft.com/office/word/2016/wordml/cid" xmlns:w16se="http://schemas.microsoft.com/office/word/2015/wordml/symex" xmlns:wpg="http://schemas.microsoft.com/office/word/2010/wordprocessingGroup" xmlns:wpi="http://schemas.microsoft.com/office/word/2010/wordprocessingInk" xmlns:wne="http://schemas.microsoft.com/office/word/2006/wordml" xmlns:wps="http://schemas.microsoft.com/office/word/2010/wordprocessingShape" mc:Ignorable="w14 w15 w16se w16cid wp14">
   <w:body>
-    <w:bookmarkStart w:id="0" w:name="_GoBack"/>
-    <w:bookmarkEnd w:id="0"/>
+    <w:commentRangeStart w:id="0"/>
     <w:commentRangeStart w:id="1"/>
     <w:p>
       <w:pPr>
@@ -33,6 +32,15 @@
       </w:r>
       <w:r>
         <w:fldChar w:fldCharType="end"/>
+      </w:r>
+      <w:commentRangeEnd w:id="0"/>
+      <w:r>
+        <w:rPr>
+          <w:rStyle w:val="CommentReference"/>
+          <w:rFonts w:ascii="Times New Roman" w:hAnsi="Times New Roman"/>
+          <w:b w:val="0"/>
+        </w:rPr>
+        <w:commentReference w:id="0"/>
       </w:r>
       <w:commentRangeEnd w:id="1"/>
       <w:r>
@@ -56,6 +64,7 @@
       <w:pPr>
         <w:pStyle w:val="Subtitle"/>
       </w:pPr>
+      <w:commentRangeStart w:id="2"/>
       <w:r>
         <w:t>Version &lt;1.0&gt;</w:t>
       </w:r>
@@ -75,6 +84,15 @@
       </w:r>
       <w:r>
         <w:t>&gt;</w:t>
+      </w:r>
+      <w:commentRangeEnd w:id="2"/>
+      <w:r>
+        <w:rPr>
+          <w:rStyle w:val="CommentReference"/>
+          <w:rFonts w:ascii="Times New Roman" w:hAnsi="Times New Roman"/>
+          <w:b w:val="0"/>
+        </w:rPr>
+        <w:commentReference w:id="2"/>
       </w:r>
     </w:p>
     <w:p>
@@ -89,39 +107,39 @@
           <w:cols w:space="720"/>
         </w:sectPr>
       </w:pPr>
-      <w:bookmarkStart w:id="2" w:name="_Toc461626763"/>
-      <w:bookmarkStart w:id="3" w:name="_Toc461628993"/>
-      <w:bookmarkStart w:id="4" w:name="_Toc461632035"/>
+      <w:bookmarkStart w:id="3" w:name="_Toc461626763"/>
+      <w:bookmarkStart w:id="4" w:name="_Toc461628993"/>
+      <w:bookmarkStart w:id="5" w:name="_Toc461632035"/>
     </w:p>
     <w:p>
       <w:pPr>
         <w:pStyle w:val="DocControlHeading"/>
       </w:pPr>
-      <w:bookmarkStart w:id="5" w:name="_Toc22915465"/>
+      <w:bookmarkStart w:id="6" w:name="_Toc22915465"/>
       <w:r>
         <w:lastRenderedPageBreak/>
         <w:t>Document Control</w:t>
       </w:r>
-      <w:bookmarkEnd w:id="2"/>
       <w:bookmarkEnd w:id="3"/>
       <w:bookmarkEnd w:id="4"/>
       <w:bookmarkEnd w:id="5"/>
+      <w:bookmarkEnd w:id="6"/>
     </w:p>
     <w:p>
       <w:pPr>
         <w:pStyle w:val="DocControlHeading2"/>
       </w:pPr>
-      <w:bookmarkStart w:id="6" w:name="_Toc461626764"/>
-      <w:bookmarkStart w:id="7" w:name="_Toc461628994"/>
-      <w:bookmarkStart w:id="8" w:name="_Toc461632036"/>
-      <w:bookmarkStart w:id="9" w:name="_Toc22915466"/>
+      <w:bookmarkStart w:id="7" w:name="_Toc461626764"/>
+      <w:bookmarkStart w:id="8" w:name="_Toc461628994"/>
+      <w:bookmarkStart w:id="9" w:name="_Toc461632036"/>
+      <w:bookmarkStart w:id="10" w:name="_Toc22915466"/>
       <w:r>
         <w:t>Approval</w:t>
       </w:r>
-      <w:bookmarkEnd w:id="6"/>
       <w:bookmarkEnd w:id="7"/>
       <w:bookmarkEnd w:id="8"/>
       <w:bookmarkEnd w:id="9"/>
+      <w:bookmarkEnd w:id="10"/>
     </w:p>
     <w:p>
       <w:pPr>
@@ -135,17 +153,26 @@
       <w:pPr>
         <w:pStyle w:val="DocControlHeading2"/>
       </w:pPr>
-      <w:bookmarkStart w:id="10" w:name="_Toc461626765"/>
-      <w:bookmarkStart w:id="11" w:name="_Toc461628995"/>
-      <w:bookmarkStart w:id="12" w:name="_Toc461632037"/>
-      <w:bookmarkStart w:id="13" w:name="_Toc22915467"/>
+      <w:bookmarkStart w:id="11" w:name="_Toc461626765"/>
+      <w:bookmarkStart w:id="12" w:name="_Toc461628995"/>
+      <w:bookmarkStart w:id="13" w:name="_Toc461632037"/>
+      <w:bookmarkStart w:id="14" w:name="_Toc22915467"/>
+      <w:commentRangeStart w:id="15"/>
       <w:r>
         <w:t>Document Change Control</w:t>
       </w:r>
-      <w:bookmarkEnd w:id="10"/>
       <w:bookmarkEnd w:id="11"/>
       <w:bookmarkEnd w:id="12"/>
       <w:bookmarkEnd w:id="13"/>
+      <w:bookmarkEnd w:id="14"/>
+      <w:commentRangeEnd w:id="15"/>
+      <w:r>
+        <w:rPr>
+          <w:rStyle w:val="CommentReference"/>
+          <w:b w:val="0"/>
+        </w:rPr>
+        <w:commentReference w:id="15"/>
+      </w:r>
     </w:p>
     <w:tbl>
       <w:tblPr>
@@ -319,118 +346,127 @@
       <w:pPr>
         <w:pStyle w:val="DocControlHeading2"/>
       </w:pPr>
-      <w:bookmarkStart w:id="14" w:name="_Toc461626766"/>
-      <w:bookmarkStart w:id="15" w:name="_Toc461628996"/>
-      <w:bookmarkStart w:id="16" w:name="_Toc461632038"/>
-      <w:bookmarkStart w:id="17" w:name="_Toc22915468"/>
+      <w:bookmarkStart w:id="16" w:name="_Toc461626766"/>
+      <w:bookmarkStart w:id="17" w:name="_Toc461628996"/>
+      <w:bookmarkStart w:id="18" w:name="_Toc461632038"/>
+      <w:bookmarkStart w:id="19" w:name="_Toc22915468"/>
       <w:r>
         <w:t>Distribution List</w:t>
       </w:r>
-      <w:bookmarkEnd w:id="14"/>
-      <w:bookmarkEnd w:id="15"/>
       <w:bookmarkEnd w:id="16"/>
       <w:bookmarkEnd w:id="17"/>
-    </w:p>
-    <w:p>
-      <w:pPr>
-        <w:pStyle w:val="Paragraph"/>
-      </w:pPr>
-      <w:r>
-        <w:t>This following list of people shall receive a copy of this document every time a new version of this document becomes available:</w:t>
-      </w:r>
-    </w:p>
-    <w:p>
-      <w:pPr>
-        <w:ind w:left="2160"/>
-      </w:pPr>
-      <w:r>
-        <w:t>Guidance Team Members:</w:t>
-      </w:r>
-    </w:p>
-    <w:p>
-      <w:pPr>
-        <w:ind w:left="2160"/>
-      </w:pPr>
-      <w:r>
-        <w:t>Dr. Steve Roach</w:t>
-      </w:r>
-    </w:p>
-    <w:p>
-      <w:pPr>
-        <w:ind w:left="2160"/>
-      </w:pPr>
-    </w:p>
-    <w:p>
-      <w:pPr>
-        <w:ind w:left="1440" w:firstLine="720"/>
-      </w:pPr>
-      <w:r>
-        <w:t xml:space="preserve">Customer: </w:t>
-      </w:r>
-      <w:r>
-        <w:tab/>
-      </w:r>
-    </w:p>
-    <w:p>
-      <w:pPr>
-        <w:ind w:left="1440" w:firstLine="720"/>
-      </w:pPr>
-      <w:r>
-        <w:t>Dr. Steve Roach</w:t>
-      </w:r>
-    </w:p>
-    <w:p>
-      <w:pPr>
-        <w:ind w:left="1440" w:firstLine="720"/>
-      </w:pPr>
-    </w:p>
-    <w:p>
-      <w:pPr>
-        <w:ind w:left="1440" w:firstLine="720"/>
-      </w:pPr>
-      <w:r>
-        <w:t>Software Team Members:</w:t>
-      </w:r>
-    </w:p>
-    <w:p>
-      <w:pPr>
-        <w:ind w:left="1440" w:firstLine="720"/>
-      </w:pPr>
-      <w:r>
-        <w:t>Ethan Hardin (author)</w:t>
-      </w:r>
-    </w:p>
-    <w:p>
-      <w:pPr>
-        <w:ind w:left="1440" w:firstLine="720"/>
-      </w:pPr>
-      <w:r>
-        <w:t>Denise Castro (reviewer)</w:t>
-      </w:r>
-    </w:p>
-    <w:p>
-      <w:pPr>
-        <w:ind w:left="1440" w:firstLine="720"/>
-      </w:pPr>
-      <w:r>
-        <w:t>Alex Ortega (reviewer)</w:t>
-      </w:r>
-    </w:p>
-    <w:p>
-      <w:pPr>
-        <w:pStyle w:val="DocControlHeading2"/>
-      </w:pPr>
-      <w:bookmarkStart w:id="18" w:name="_Toc461626767"/>
-      <w:bookmarkStart w:id="19" w:name="_Toc461628997"/>
-      <w:bookmarkStart w:id="20" w:name="_Toc461632039"/>
-      <w:bookmarkStart w:id="21" w:name="_Toc22915469"/>
-      <w:r>
-        <w:t>Change Summary</w:t>
-      </w:r>
       <w:bookmarkEnd w:id="18"/>
       <w:bookmarkEnd w:id="19"/>
+    </w:p>
+    <w:p>
+      <w:pPr>
+        <w:pStyle w:val="Paragraph"/>
+      </w:pPr>
+      <w:r>
+        <w:t>This following list of people shall receive a copy of this document every time a new version of this document becomes available:</w:t>
+      </w:r>
+    </w:p>
+    <w:p>
+      <w:pPr>
+        <w:ind w:left="2160"/>
+      </w:pPr>
+      <w:r>
+        <w:t>Guidance Team Members:</w:t>
+      </w:r>
+    </w:p>
+    <w:p>
+      <w:pPr>
+        <w:ind w:left="2160"/>
+      </w:pPr>
+      <w:r>
+        <w:t>Dr. Steve Roach</w:t>
+      </w:r>
+    </w:p>
+    <w:p>
+      <w:pPr>
+        <w:ind w:left="2160"/>
+      </w:pPr>
+    </w:p>
+    <w:p>
+      <w:pPr>
+        <w:ind w:left="1440" w:firstLine="720"/>
+      </w:pPr>
+      <w:r>
+        <w:t xml:space="preserve">Customer: </w:t>
+      </w:r>
+      <w:r>
+        <w:tab/>
+      </w:r>
+    </w:p>
+    <w:p>
+      <w:pPr>
+        <w:ind w:left="1440" w:firstLine="720"/>
+      </w:pPr>
+      <w:r>
+        <w:t>Dr. Steve Roach</w:t>
+      </w:r>
+    </w:p>
+    <w:p>
+      <w:pPr>
+        <w:ind w:left="1440" w:firstLine="720"/>
+      </w:pPr>
+    </w:p>
+    <w:p>
+      <w:pPr>
+        <w:ind w:left="1440" w:firstLine="720"/>
+      </w:pPr>
+      <w:r>
+        <w:t>Software Team Members:</w:t>
+      </w:r>
+    </w:p>
+    <w:p>
+      <w:pPr>
+        <w:ind w:left="1440" w:firstLine="720"/>
+      </w:pPr>
+      <w:r>
+        <w:t>Ethan Hardin (author)</w:t>
+      </w:r>
+    </w:p>
+    <w:p>
+      <w:pPr>
+        <w:ind w:left="1440" w:firstLine="720"/>
+      </w:pPr>
+      <w:r>
+        <w:t>Denise Castro (reviewer)</w:t>
+      </w:r>
+    </w:p>
+    <w:p>
+      <w:pPr>
+        <w:ind w:left="1440" w:firstLine="720"/>
+      </w:pPr>
+      <w:r>
+        <w:t>Alex Ortega (reviewer)</w:t>
+      </w:r>
+    </w:p>
+    <w:p>
+      <w:pPr>
+        <w:pStyle w:val="DocControlHeading2"/>
+      </w:pPr>
+      <w:bookmarkStart w:id="20" w:name="_Toc461626767"/>
+      <w:bookmarkStart w:id="21" w:name="_Toc461628997"/>
+      <w:bookmarkStart w:id="22" w:name="_Toc461632039"/>
+      <w:bookmarkStart w:id="23" w:name="_Toc22915469"/>
+      <w:commentRangeStart w:id="24"/>
+      <w:r>
+        <w:t>Change Summary</w:t>
+      </w:r>
       <w:bookmarkEnd w:id="20"/>
       <w:bookmarkEnd w:id="21"/>
+      <w:bookmarkEnd w:id="22"/>
+      <w:bookmarkEnd w:id="23"/>
+      <w:commentRangeEnd w:id="24"/>
+      <w:r>
+        <w:rPr>
+          <w:rStyle w:val="CommentReference"/>
+          <w:b w:val="0"/>
+        </w:rPr>
+        <w:commentReference w:id="24"/>
+      </w:r>
     </w:p>
     <w:p>
       <w:pPr>
@@ -808,11 +844,22 @@
           <w:sz w:val="28"/>
         </w:rPr>
       </w:pPr>
+      <w:commentRangeStart w:id="25"/>
       <w:r>
         <w:rPr>
           <w:sz w:val="28"/>
         </w:rPr>
         <w:t>Table of Contents</w:t>
+      </w:r>
+      <w:commentRangeEnd w:id="25"/>
+      <w:r>
+        <w:rPr>
+          <w:rStyle w:val="CommentReference"/>
+          <w:b w:val="0"/>
+          <w:bCs w:val="0"/>
+          <w:smallCaps w:val="0"/>
+        </w:rPr>
+        <w:commentReference w:id="25"/>
       </w:r>
     </w:p>
     <w:p>
@@ -2593,12 +2640,12 @@
       <w:pPr>
         <w:pStyle w:val="Heading1"/>
       </w:pPr>
-      <w:bookmarkStart w:id="22" w:name="_Toc22915470"/>
+      <w:bookmarkStart w:id="26" w:name="_Toc22915470"/>
       <w:r>
         <w:lastRenderedPageBreak/>
         <w:t>Introduction</w:t>
       </w:r>
-      <w:bookmarkEnd w:id="22"/>
+      <w:bookmarkEnd w:id="26"/>
     </w:p>
     <w:p/>
     <w:p>
@@ -2610,9 +2657,17 @@
       <w:pPr>
         <w:pStyle w:val="Paragraph"/>
       </w:pPr>
+      <w:commentRangeStart w:id="27"/>
       <w:r>
         <w:t>&lt;&lt; This section gives introductory information regarding the project, the system to be tested, and the testing approach.&gt;&gt;</w:t>
       </w:r>
+      <w:commentRangeEnd w:id="27"/>
+      <w:r>
+        <w:rPr>
+          <w:rStyle w:val="CommentReference"/>
+        </w:rPr>
+        <w:commentReference w:id="27"/>
+      </w:r>
     </w:p>
     <w:p>
       <w:pPr>
@@ -2623,11 +2678,11 @@
       <w:pPr>
         <w:pStyle w:val="Heading2"/>
       </w:pPr>
-      <w:bookmarkStart w:id="23" w:name="_Toc22915471"/>
+      <w:bookmarkStart w:id="28" w:name="_Toc22915471"/>
       <w:r>
         <w:t>Purpose</w:t>
       </w:r>
-      <w:bookmarkEnd w:id="23"/>
+      <w:bookmarkEnd w:id="28"/>
     </w:p>
     <w:p>
       <w:r>
@@ -2660,11 +2715,11 @@
       <w:pPr>
         <w:pStyle w:val="Heading2"/>
       </w:pPr>
-      <w:bookmarkStart w:id="24" w:name="_Toc22915472"/>
+      <w:bookmarkStart w:id="29" w:name="_Toc22915472"/>
       <w:r>
         <w:t>Scope</w:t>
       </w:r>
-      <w:bookmarkEnd w:id="24"/>
+      <w:bookmarkEnd w:id="29"/>
     </w:p>
     <w:p>
       <w:proofErr w:type="spellStart"/>
@@ -2712,11 +2767,11 @@
       <w:pPr>
         <w:pStyle w:val="Heading2"/>
       </w:pPr>
-      <w:bookmarkStart w:id="25" w:name="_Toc22915473"/>
+      <w:bookmarkStart w:id="30" w:name="_Toc22915473"/>
       <w:r>
         <w:t>System Overview</w:t>
       </w:r>
-      <w:bookmarkEnd w:id="25"/>
+      <w:bookmarkEnd w:id="30"/>
     </w:p>
     <w:p>
       <w:r>
@@ -2726,15 +2781,7 @@
     <w:p/>
     <w:p>
       <w:r>
-        <w:t xml:space="preserve">“We've provided a simple editor to allow access to view and modify the data. The editor does not allow modification of the database schema. A database is a set of flat files organized as rows and columns. A collection of related files </w:t>
-      </w:r>
-      <w:proofErr w:type="gramStart"/>
-      <w:r>
-        <w:t>are</w:t>
-      </w:r>
-      <w:proofErr w:type="gramEnd"/>
-      <w:r>
-        <w:t xml:space="preserve"> contained in a database. The database is organized in XML documents.  There are two kinds of XML documents: a database description and the data tables. The description file contains a description of the data tables: the table name and columns for each table. A data table is named "databasename__tablename.xml". For example, if the database description is in 'TEST_DB.XML', the &lt;DATABASE&gt; tag inside that document should have as its name attribute 'TEST_DB'. If that file has a &lt;TABLE&gt; tag with an attribute 'BIG_TABLE', there should be a file 'TEST_DB__BIG_TABLE.XML' that contains the data for the BIG_TABLE database table. This file must be in the same directory as the database file.”</w:t>
+        <w:t>“We've provided a simple editor to allow access to view and modify the data. The editor does not allow modification of the database schema. A database is a set of flat files organized as rows and columns. A collection of related files are contained in a database. The database is organized in XML documents.  There are two kinds of XML documents: a database description and the data tables. The description file contains a description of the data tables: the table name and columns for each table. A data table is named "databasename__tablename.xml". For example, if the database description is in 'TEST_DB.XML', the &lt;DATABASE&gt; tag inside that document should have as its name attribute 'TEST_DB'. If that file has a &lt;TABLE&gt; tag with an attribute 'BIG_TABLE', there should be a file 'TEST_DB__BIG_TABLE.XML' that contains the data for the BIG_TABLE database table. This file must be in the same directory as the database file.”</w:t>
       </w:r>
     </w:p>
     <w:p>
@@ -2757,11 +2804,11 @@
       <w:pPr>
         <w:pStyle w:val="Heading2"/>
       </w:pPr>
-      <w:bookmarkStart w:id="26" w:name="_Toc22915474"/>
+      <w:bookmarkStart w:id="31" w:name="_Toc22915474"/>
       <w:r>
         <w:t>Suspension and Exit Criteria</w:t>
       </w:r>
-      <w:bookmarkEnd w:id="26"/>
+      <w:bookmarkEnd w:id="31"/>
     </w:p>
     <w:p>
       <w:r>
@@ -2806,15 +2853,7 @@
         <w:t>describes</w:t>
       </w:r>
       <w:r>
-        <w:t xml:space="preserve"> when we suspend testing, to be resumed </w:t>
-      </w:r>
-      <w:proofErr w:type="gramStart"/>
-      <w:r>
-        <w:t>at a later time</w:t>
-      </w:r>
-      <w:proofErr w:type="gramEnd"/>
-      <w:r>
-        <w:t xml:space="preserve">. For example, if 40% of the test cases fail, or if any of the critical test cases fail. If there are no suspension criteria, indicate that all tests cases will be executed. </w:t>
+        <w:t xml:space="preserve"> when we suspend testing, to be resumed at a later time. For example, if 40% of the test cases fail, or if any of the critical test cases fail. If there are no suspension criteria, indicate that all tests cases will be executed. </w:t>
       </w:r>
       <w:r>
         <w:t>“</w:t>
@@ -2826,26 +2865,18 @@
         <w:t>”</w:t>
       </w:r>
       <w:r>
-        <w:t xml:space="preserve"> indicates when testing stops. This could be based on run rate (number of test cases run divided by number of test cases specified) or pass rate (number of test cases passed divided by number of test cases run, or test cases passed divided by number of test cases specified). Nominally, we expect to run </w:t>
-      </w:r>
-      <w:proofErr w:type="gramStart"/>
-      <w:r>
-        <w:t>all of</w:t>
-      </w:r>
-      <w:proofErr w:type="gramEnd"/>
-      <w:r>
-        <w:t xml:space="preserve"> the specified tests. We want the pass rate to be high. We might specify that all critical tests must pass, and 90% of the non-critical must pass. In general, we want this to be high. &gt;&gt;</w:t>
+        <w:t xml:space="preserve"> indicates when testing stops. This could be based on run rate (number of test cases run divided by number of test cases specified) or pass rate (number of test cases passed divided by number of test cases run, or test cases passed divided by number of test cases specified). Nominally, we expect to run all of the specified tests. We want the pass rate to be high. We might specify that all critical tests must pass, and 90% of the non-critical must pass. In general, we want this to be high. &gt;&gt;</w:t>
       </w:r>
     </w:p>
     <w:p>
       <w:pPr>
         <w:pStyle w:val="Heading2"/>
       </w:pPr>
-      <w:bookmarkStart w:id="27" w:name="_Toc22915475"/>
+      <w:bookmarkStart w:id="32" w:name="_Toc22915475"/>
       <w:r>
         <w:t>Document Overview</w:t>
       </w:r>
-      <w:bookmarkEnd w:id="27"/>
+      <w:bookmarkEnd w:id="32"/>
     </w:p>
     <w:p>
       <w:r>
@@ -2862,11 +2893,11 @@
       <w:pPr>
         <w:pStyle w:val="Heading2"/>
       </w:pPr>
-      <w:bookmarkStart w:id="28" w:name="_Toc22915476"/>
+      <w:bookmarkStart w:id="33" w:name="_Toc22915476"/>
       <w:r>
         <w:t>References</w:t>
       </w:r>
-      <w:bookmarkEnd w:id="28"/>
+      <w:bookmarkEnd w:id="33"/>
     </w:p>
     <w:p>
       <w:pPr>
@@ -2895,17 +2926,17 @@
         <w:pStyle w:val="Heading1"/>
         <w:pageBreakBefore w:val="0"/>
       </w:pPr>
-      <w:bookmarkStart w:id="29" w:name="_Toc227033591"/>
+      <w:bookmarkStart w:id="34" w:name="_Toc227033591"/>
       <w:r>
         <w:br w:type="page"/>
       </w:r>
-      <w:bookmarkStart w:id="30" w:name="_Toc22915477"/>
+      <w:bookmarkStart w:id="35" w:name="_Toc22915477"/>
       <w:r>
         <w:lastRenderedPageBreak/>
         <w:t>Test Items and Features</w:t>
       </w:r>
-      <w:bookmarkEnd w:id="29"/>
-      <w:bookmarkEnd w:id="30"/>
+      <w:bookmarkEnd w:id="34"/>
+      <w:bookmarkEnd w:id="35"/>
     </w:p>
     <w:p>
       <w:r>
@@ -2921,13 +2952,8 @@
     <w:p/>
     <w:p>
       <w:r>
-        <w:t xml:space="preserve">As described by the application </w:t>
-      </w:r>
-      <w:proofErr w:type="gramStart"/>
-      <w:r>
-        <w:t>the :</w:t>
-      </w:r>
-      <w:proofErr w:type="gramEnd"/>
+        <w:t>As described by the application the :</w:t>
+      </w:r>
     </w:p>
     <w:p/>
     <w:p>
@@ -2946,23 +2972,7 @@
         <w:ind w:left="720"/>
       </w:pPr>
       <w:r>
-        <w:t xml:space="preserve">“The EDIT/SEARCH menu option opens a search dialog. The search dialog allows search and replace for the entire table. A search string is entered in the text field labeled "Search". Replacement text is entered in the Replace text field. Find searches for the row with the next occurrence of the search string. The search is not case sensitive by </w:t>
-      </w:r>
-      <w:proofErr w:type="gramStart"/>
-      <w:r>
-        <w:t>default, but</w:t>
-      </w:r>
-      <w:proofErr w:type="gramEnd"/>
-      <w:r>
-        <w:t xml:space="preserve"> can be made so by selecting the Match Case option. </w:t>
-      </w:r>
-      <w:proofErr w:type="gramStart"/>
-      <w:r>
-        <w:t>The option Match Whole Words,</w:t>
-      </w:r>
-      <w:proofErr w:type="gramEnd"/>
-      <w:r>
-        <w:t xml:space="preserve"> matches a cell value if the search string matches the cell value in its entirety. If Match Whole Words is not selected, then cells that contain the search string will be found. The search can be restricted to the currently selected column by selecting the This Column Only option. Search treats all cells as text strings. Thus, (unlike filters), a cell with contents 1 is not found by the search criteria 1.0.”</w:t>
+        <w:t>“The EDIT/SEARCH menu option opens a search dialog. The search dialog allows search and replace for the entire table. A search string is entered in the text field labeled "Search". Replacement text is entered in the Replace text field. Find searches for the row with the next occurrence of the search string. The search is not case sensitive by default, but can be made so by selecting the Match Case option. The option Match Whole Words, matches a cell value if the search string matches the cell value in its entirety. If Match Whole Words is not selected, then cells that contain the search string will be found. The search can be restricted to the currently selected column by selecting the This Column Only option. Search treats all cells as text strings. Thus, (unlike filters), a cell with contents 1 is not found by the search criteria 1.0.”</w:t>
       </w:r>
     </w:p>
     <w:p>
@@ -2994,15 +3004,7 @@
         <w:ind w:left="720"/>
       </w:pPr>
       <w:r>
-        <w:t xml:space="preserve">A simple selection criterion is just a value typed in the filter cell. For text columns, a value matches the selection text if it contains the selection text. For example, a cell with the value "Field Data" matches the selection criterion "Data". The matching is case sensitive.  For columns with numeric data, the fields are converted to double precision and compared. </w:t>
-      </w:r>
-      <w:proofErr w:type="gramStart"/>
-      <w:r>
-        <w:t>Thus</w:t>
-      </w:r>
-      <w:proofErr w:type="gramEnd"/>
-      <w:r>
-        <w:t xml:space="preserve"> a cell containing "1.0E+01" will match the selection criterion "10". </w:t>
+        <w:t xml:space="preserve">A simple selection criterion is just a value typed in the filter cell. For text columns, a value matches the selection text if it contains the selection text. For example, a cell with the value "Field Data" matches the selection criterion "Data". The matching is case sensitive.  For columns with numeric data, the fields are converted to double precision and compared. Thus a cell containing "1.0E+01" will match the selection criterion "10". </w:t>
       </w:r>
     </w:p>
     <w:p>
@@ -3015,23 +3017,7 @@
         <w:ind w:left="720"/>
       </w:pPr>
       <w:r>
-        <w:t>Filters support the relational operators =</w:t>
-      </w:r>
-      <w:proofErr w:type="gramStart"/>
-      <w:r>
-        <w:t>, !</w:t>
-      </w:r>
-      <w:proofErr w:type="gramEnd"/>
-      <w:r>
-        <w:t xml:space="preserve">, &gt;, and &lt;. A selection criterion "&gt;5" in a numeric column will select all cells with numeric values greater than 5.0. A selection criterion of </w:t>
-      </w:r>
-      <w:proofErr w:type="gramStart"/>
-      <w:r>
-        <w:t>"!DATA</w:t>
-      </w:r>
-      <w:proofErr w:type="gramEnd"/>
-      <w:r>
-        <w:t>" will select all cells that do not contain the string "DATA".</w:t>
+        <w:t>Filters support the relational operators =, !, &gt;, and &lt;. A selection criterion "&gt;5" in a numeric column will select all cells with numeric values greater than 5.0. A selection criterion of "!DATA" will select all cells that do not contain the string "DATA".</w:t>
       </w:r>
     </w:p>
     <w:p>
@@ -3044,15 +3030,7 @@
         <w:ind w:left="720"/>
       </w:pPr>
       <w:r>
-        <w:t xml:space="preserve">Compound selection criteria are of the form </w:t>
-      </w:r>
-      <w:proofErr w:type="gramStart"/>
-      <w:r>
-        <w:t>"( &lt;</w:t>
-      </w:r>
-      <w:proofErr w:type="gramEnd"/>
-      <w:r>
-        <w:t>criterion&gt; &lt;logical operator&gt; &lt;criterion&gt;)". The logical operators are || for logical or and &amp;&amp; for logical and.</w:t>
+        <w:t>Compound selection criteria are of the form "( &lt;criterion&gt; &lt;logical operator&gt; &lt;criterion&gt;)". The logical operators are || for logical or and &amp;&amp; for logical and.</w:t>
       </w:r>
     </w:p>
     <w:p/>
@@ -3060,25 +3038,17 @@
       <w:pPr>
         <w:pStyle w:val="Heading1"/>
       </w:pPr>
-      <w:bookmarkStart w:id="31" w:name="_Toc22915478"/>
+      <w:bookmarkStart w:id="36" w:name="_Toc22915478"/>
       <w:r>
         <w:lastRenderedPageBreak/>
         <w:t>Testing Approach</w:t>
       </w:r>
-      <w:bookmarkEnd w:id="31"/>
+      <w:bookmarkEnd w:id="36"/>
     </w:p>
     <w:p/>
     <w:p>
       <w:r>
-        <w:t xml:space="preserve">&lt;&lt;Describe the approach to be used to the test the system. This description includes specifying the types of tests to be performed, e.g., tests designed to exercise system functions one by one; tests designed to exercise sequences of functions that approximate operational use of the system; tests designed to stress the system to its design and requirements limits. The description lists the specific tests to be </w:t>
-      </w:r>
-      <w:proofErr w:type="gramStart"/>
-      <w:r>
-        <w:t>performed, but</w:t>
-      </w:r>
-      <w:proofErr w:type="gramEnd"/>
-      <w:r>
-        <w:t xml:space="preserve"> does not give the test steps. For each of these tests, give it a name and specify its objective. </w:t>
+        <w:t xml:space="preserve">&lt;&lt;Describe the approach to be used to the test the system. This description includes specifying the types of tests to be performed, e.g., tests designed to exercise system functions one by one; tests designed to exercise sequences of functions that approximate operational use of the system; tests designed to stress the system to its design and requirements limits. The description lists the specific tests to be performed, but does not give the test steps. For each of these tests, give it a name and specify its objective. </w:t>
       </w:r>
       <w:r>
         <w:t>Label the criticality of the test cases.</w:t>
@@ -3102,11 +3072,11 @@
         <w:pStyle w:val="Caption"/>
         <w:keepNext/>
       </w:pPr>
-      <w:bookmarkStart w:id="32" w:name="_Ref234215049"/>
+      <w:bookmarkStart w:id="37" w:name="_Ref234215049"/>
       <w:r>
         <w:t>Table 1: Test Plan</w:t>
       </w:r>
-      <w:bookmarkEnd w:id="32"/>
+      <w:bookmarkEnd w:id="37"/>
     </w:p>
     <w:tbl>
       <w:tblPr>
@@ -3922,21 +3892,21 @@
       <w:pPr>
         <w:pStyle w:val="Heading1"/>
       </w:pPr>
-      <w:bookmarkStart w:id="33" w:name="_Toc22915479"/>
-      <w:commentRangeStart w:id="34"/>
+      <w:bookmarkStart w:id="38" w:name="_Toc22915479"/>
+      <w:commentRangeStart w:id="39"/>
       <w:r>
         <w:lastRenderedPageBreak/>
         <w:t>Test XX</w:t>
       </w:r>
-      <w:bookmarkEnd w:id="33"/>
-      <w:commentRangeEnd w:id="34"/>
+      <w:bookmarkEnd w:id="38"/>
+      <w:commentRangeEnd w:id="39"/>
       <w:r>
         <w:rPr>
           <w:rStyle w:val="CommentReference"/>
           <w:b w:val="0"/>
           <w:kern w:val="0"/>
         </w:rPr>
-        <w:commentReference w:id="34"/>
+        <w:commentReference w:id="39"/>
       </w:r>
     </w:p>
     <w:p>
@@ -4122,19 +4092,19 @@
             <w:r>
               <w:t xml:space="preserve"> </w:t>
             </w:r>
-            <w:commentRangeStart w:id="35"/>
+            <w:commentRangeStart w:id="40"/>
             <w:r>
               <w:rPr>
                 <w:bCs/>
               </w:rPr>
               <w:t>(Similar to figure 8.3)</w:t>
             </w:r>
-            <w:commentRangeEnd w:id="35"/>
+            <w:commentRangeEnd w:id="40"/>
             <w:r>
               <w:rPr>
                 <w:rStyle w:val="CommentReference"/>
               </w:rPr>
-              <w:commentReference w:id="35"/>
+              <w:commentReference w:id="40"/>
             </w:r>
           </w:p>
           <w:p/>
@@ -4248,7 +4218,7 @@
             <w:r>
               <w:t xml:space="preserve">Type </w:t>
             </w:r>
-            <w:commentRangeStart w:id="36"/>
+            <w:commentRangeStart w:id="41"/>
             <w:proofErr w:type="spellStart"/>
             <w:r>
               <w:t>Start_Name</w:t>
@@ -4257,12 +4227,12 @@
             <w:r>
               <w:t xml:space="preserve"> </w:t>
             </w:r>
-            <w:commentRangeEnd w:id="36"/>
+            <w:commentRangeEnd w:id="41"/>
             <w:r>
               <w:rPr>
                 <w:rStyle w:val="CommentReference"/>
               </w:rPr>
-              <w:commentReference w:id="36"/>
+              <w:commentReference w:id="41"/>
             </w:r>
             <w:r>
               <w:t>in the search box</w:t>
@@ -4410,15 +4380,7 @@
               <w:t xml:space="preserve"> Returned correct location but the cell was not highlighted blue.</w:t>
             </w:r>
             <w:r>
-              <w:t xml:space="preserve"> Also, successfully finding the first column, first row entry may serve to find off by one </w:t>
-            </w:r>
-            <w:proofErr w:type="gramStart"/>
-            <w:r>
-              <w:t>errors</w:t>
-            </w:r>
-            <w:proofErr w:type="gramEnd"/>
-            <w:r>
-              <w:t>.</w:t>
+              <w:t xml:space="preserve"> Also, successfully finding the first column, first row entry may serve to find off by one errors.</w:t>
             </w:r>
             <w:r>
               <w:t xml:space="preserve"> Figure 8.1</w:t>
@@ -4846,15 +4808,7 @@
               <w:t xml:space="preserve">if the search finds all 7 occurrences of the string “CORRECT” </w:t>
             </w:r>
             <w:r>
-              <w:t xml:space="preserve">in addition to finding the occurrences at the last column at the last row – which may find off by one </w:t>
-            </w:r>
-            <w:proofErr w:type="gramStart"/>
-            <w:r>
-              <w:t>errors</w:t>
-            </w:r>
-            <w:proofErr w:type="gramEnd"/>
-            <w:r>
-              <w:t>.</w:t>
+              <w:t>in addition to finding the occurrences at the last column at the last row – which may find off by one errors.</w:t>
             </w:r>
           </w:p>
         </w:tc>
@@ -5439,15 +5393,7 @@
           <w:p/>
           <w:p>
             <w:r>
-              <w:t xml:space="preserve">There are 92 rows in this table. If search can find the middle row (46) then this helps indicate there are no off by one </w:t>
-            </w:r>
-            <w:proofErr w:type="gramStart"/>
-            <w:r>
-              <w:t>errors</w:t>
-            </w:r>
-            <w:proofErr w:type="gramEnd"/>
-            <w:r>
-              <w:t>.</w:t>
+              <w:t>There are 92 rows in this table. If search can find the middle row (46) then this helps indicate there are no off by one errors.</w:t>
             </w:r>
           </w:p>
         </w:tc>
@@ -5536,7 +5482,7 @@
       <w:pPr>
         <w:pStyle w:val="Heading2"/>
       </w:pPr>
-      <w:bookmarkStart w:id="37" w:name="_Toc22915480"/>
+      <w:bookmarkStart w:id="42" w:name="_Toc22915480"/>
       <w:r>
         <w:t>Test &lt;&lt;Search4&gt;&gt;</w:t>
       </w:r>
@@ -5927,8 +5873,17 @@
       <w:pPr>
         <w:pStyle w:val="Heading2"/>
       </w:pPr>
+      <w:commentRangeStart w:id="43"/>
       <w:r>
         <w:t>Test &lt;&lt;Filter1&gt;&gt;</w:t>
+      </w:r>
+      <w:commentRangeEnd w:id="43"/>
+      <w:r>
+        <w:rPr>
+          <w:rStyle w:val="CommentReference"/>
+          <w:b w:val="0"/>
+        </w:rPr>
+        <w:commentReference w:id="43"/>
       </w:r>
     </w:p>
     <w:p/>
@@ -6052,15 +6007,7 @@
               <w:t xml:space="preserve">Test title:  </w:t>
             </w:r>
             <w:r>
-              <w:t xml:space="preserve">Search cells based </w:t>
-            </w:r>
-            <w:proofErr w:type="gramStart"/>
-            <w:r>
-              <w:t>off of</w:t>
-            </w:r>
-            <w:proofErr w:type="gramEnd"/>
-            <w:r>
-              <w:t xml:space="preserve"> numerical comparisons such as greater, equal, or less than.</w:t>
+              <w:t>Search cells based off of numerical comparisons such as greater, equal, or less than.</w:t>
             </w:r>
           </w:p>
           <w:p/>
@@ -6859,21 +6806,7 @@
         <w:rPr>
           <w:bCs/>
         </w:rPr>
-        <w:t xml:space="preserve">based </w:t>
-      </w:r>
-      <w:proofErr w:type="gramStart"/>
-      <w:r>
-        <w:rPr>
-          <w:bCs/>
-        </w:rPr>
-        <w:t>off of</w:t>
-      </w:r>
-      <w:proofErr w:type="gramEnd"/>
-      <w:r>
-        <w:rPr>
-          <w:bCs/>
-        </w:rPr>
-        <w:t xml:space="preserve"> cell COLOR</w:t>
+        <w:t>based off of cell COLOR</w:t>
       </w:r>
     </w:p>
     <w:p>
@@ -7057,8 +6990,16 @@
           </w:p>
           <w:p/>
           <w:p>
+            <w:commentRangeStart w:id="44"/>
             <w:r>
               <w:t>&lt;&lt;N&gt;&gt;</w:t>
+            </w:r>
+            <w:commentRangeEnd w:id="44"/>
+            <w:r>
+              <w:rPr>
+                <w:rStyle w:val="CommentReference"/>
+              </w:rPr>
+              <w:commentReference w:id="44"/>
             </w:r>
           </w:p>
         </w:tc>
@@ -7287,7 +7228,7 @@
       <w:r>
         <w:t>&gt;&gt;</w:t>
       </w:r>
-      <w:bookmarkEnd w:id="37"/>
+      <w:bookmarkEnd w:id="42"/>
     </w:p>
     <w:p/>
     <w:p>
@@ -7454,6 +7395,7 @@
           </w:tcPr>
           <w:p>
             <w:r>
+              <w:lastRenderedPageBreak/>
               <w:t xml:space="preserve">Testing approach: </w:t>
             </w:r>
             <w:r>
@@ -7464,16 +7406,24 @@
             <w:r>
               <w:t>Precondition: Operator has run the dbEdit.jar file, opened the database file (</w:t>
             </w:r>
-            <w:commentRangeStart w:id="38"/>
+            <w:commentRangeStart w:id="45"/>
+            <w:commentRangeStart w:id="46"/>
             <w:r>
               <w:t>TEST_DB.xml</w:t>
             </w:r>
-            <w:commentRangeEnd w:id="38"/>
+            <w:commentRangeEnd w:id="45"/>
             <w:r>
               <w:rPr>
                 <w:rStyle w:val="CommentReference"/>
               </w:rPr>
-              <w:commentReference w:id="38"/>
+              <w:commentReference w:id="45"/>
+            </w:r>
+            <w:commentRangeEnd w:id="46"/>
+            <w:r>
+              <w:rPr>
+                <w:rStyle w:val="CommentReference"/>
+              </w:rPr>
+              <w:commentReference w:id="46"/>
             </w:r>
             <w:r>
               <w:t xml:space="preserve">), and selected the </w:t>
@@ -7498,7 +7448,6 @@
           </w:tcPr>
           <w:p>
             <w:r>
-              <w:lastRenderedPageBreak/>
               <w:t>STEP</w:t>
             </w:r>
           </w:p>
@@ -7713,34 +7662,34 @@
         <w:pStyle w:val="Heading1"/>
         <w:pageBreakBefore w:val="0"/>
       </w:pPr>
-      <w:bookmarkStart w:id="39" w:name="_Toc21505006"/>
-      <w:bookmarkStart w:id="40" w:name="_Toc227033594"/>
-      <w:bookmarkStart w:id="41" w:name="_Toc22915481"/>
-      <w:commentRangeStart w:id="42"/>
-      <w:commentRangeStart w:id="43"/>
+      <w:bookmarkStart w:id="47" w:name="_Toc21505006"/>
+      <w:bookmarkStart w:id="48" w:name="_Toc227033594"/>
+      <w:bookmarkStart w:id="49" w:name="_Toc22915481"/>
+      <w:commentRangeStart w:id="50"/>
+      <w:commentRangeStart w:id="51"/>
       <w:r>
         <w:t>User Interface Testing</w:t>
       </w:r>
-      <w:bookmarkEnd w:id="39"/>
-      <w:bookmarkEnd w:id="40"/>
-      <w:bookmarkEnd w:id="41"/>
-      <w:commentRangeEnd w:id="42"/>
+      <w:bookmarkEnd w:id="47"/>
+      <w:bookmarkEnd w:id="48"/>
+      <w:bookmarkEnd w:id="49"/>
+      <w:commentRangeEnd w:id="50"/>
       <w:r>
         <w:rPr>
           <w:rStyle w:val="CommentReference"/>
           <w:b w:val="0"/>
           <w:kern w:val="0"/>
         </w:rPr>
-        <w:commentReference w:id="42"/>
-      </w:r>
-      <w:commentRangeEnd w:id="43"/>
+        <w:commentReference w:id="50"/>
+      </w:r>
+      <w:commentRangeEnd w:id="51"/>
       <w:r>
         <w:rPr>
           <w:rStyle w:val="CommentReference"/>
           <w:b w:val="0"/>
           <w:kern w:val="0"/>
         </w:rPr>
-        <w:commentReference w:id="43"/>
+        <w:commentReference w:id="51"/>
       </w:r>
     </w:p>
     <w:p/>
@@ -7824,12 +7773,12 @@
       <w:pPr>
         <w:pStyle w:val="Heading1"/>
       </w:pPr>
-      <w:bookmarkStart w:id="44" w:name="_Toc22915482"/>
+      <w:bookmarkStart w:id="52" w:name="_Toc22915482"/>
       <w:r>
         <w:lastRenderedPageBreak/>
         <w:t>Test Schedule</w:t>
       </w:r>
-      <w:bookmarkEnd w:id="44"/>
+      <w:bookmarkEnd w:id="52"/>
     </w:p>
     <w:p>
       <w:r>
@@ -8225,12 +8174,12 @@
       <w:pPr>
         <w:pStyle w:val="Heading1"/>
       </w:pPr>
-      <w:bookmarkStart w:id="45" w:name="_Toc22915483"/>
+      <w:bookmarkStart w:id="53" w:name="_Toc22915483"/>
       <w:r>
         <w:lastRenderedPageBreak/>
         <w:t>Other Sections</w:t>
       </w:r>
-      <w:bookmarkEnd w:id="45"/>
+      <w:bookmarkEnd w:id="53"/>
     </w:p>
     <w:p>
       <w:r>
@@ -8242,14 +8191,14 @@
       <w:pPr>
         <w:pStyle w:val="Heading1"/>
       </w:pPr>
-      <w:bookmarkStart w:id="46" w:name="_Toc227033596"/>
-      <w:bookmarkStart w:id="47" w:name="_Toc22915484"/>
+      <w:bookmarkStart w:id="54" w:name="_Toc227033596"/>
+      <w:bookmarkStart w:id="55" w:name="_Toc22915484"/>
       <w:r>
         <w:lastRenderedPageBreak/>
         <w:t>Appendix</w:t>
       </w:r>
-      <w:bookmarkEnd w:id="46"/>
-      <w:bookmarkEnd w:id="47"/>
+      <w:bookmarkEnd w:id="54"/>
+      <w:bookmarkEnd w:id="55"/>
     </w:p>
     <w:p>
       <w:r>
@@ -8539,11 +8488,20 @@
       <w:pPr>
         <w:pStyle w:val="Heading2"/>
       </w:pPr>
+      <w:commentRangeStart w:id="56"/>
       <w:r>
         <w:t>Figure 8.</w:t>
       </w:r>
       <w:r>
         <w:t>6</w:t>
+      </w:r>
+      <w:commentRangeEnd w:id="56"/>
+      <w:r>
+        <w:rPr>
+          <w:rStyle w:val="CommentReference"/>
+          <w:b w:val="0"/>
+        </w:rPr>
+        <w:commentReference w:id="56"/>
       </w:r>
     </w:p>
     <w:p/>
@@ -8609,7 +8567,7 @@
 
 <file path=word/comments.xml><?xml version="1.0" encoding="utf-8"?>
 <w:comments xmlns:wpc="http://schemas.microsoft.com/office/word/2010/wordprocessingCanvas" xmlns:cx="http://schemas.microsoft.com/office/drawing/2014/chartex" xmlns:cx1="http://schemas.microsoft.com/office/drawing/2015/9/8/chartex" xmlns:cx2="http://schemas.microsoft.com/office/drawing/2015/10/21/chartex" xmlns:cx3="http://schemas.microsoft.com/office/drawing/2016/5/9/chartex" xmlns:cx4="http://schemas.microsoft.com/office/drawing/2016/5/10/chartex" xmlns:cx5="http://schemas.microsoft.com/office/drawing/2016/5/11/chartex" xmlns:cx6="http://schemas.microsoft.com/office/drawing/2016/5/12/chartex" xmlns:cx7="http://schemas.microsoft.com/office/drawing/2016/5/13/chartex" xmlns:cx8="http://schemas.microsoft.com/office/drawing/2016/5/14/chartex" xmlns:mc="http://schemas.openxmlformats.org/markup-compatibility/2006" xmlns:aink="http://schemas.microsoft.com/office/drawing/2016/ink" xmlns:am3d="http://schemas.microsoft.com/office/drawing/2017/model3d" xmlns:o="urn:schemas-microsoft-com:office:office" xmlns:r="http://schemas.openxmlformats.org/officeDocument/2006/relationships" xmlns:m="http://schemas.openxmlformats.org/officeDocument/2006/math" xmlns:v="urn:schemas-microsoft-com:vml" xmlns:wp14="http://schemas.microsoft.com/office/word/2010/wordprocessingDrawing" xmlns:wp="http://schemas.openxmlformats.org/drawingml/2006/wordprocessingDrawing" xmlns:w10="urn:schemas-microsoft-com:office:word" xmlns:w="http://schemas.openxmlformats.org/wordprocessingml/2006/main" xmlns:w14="http://schemas.microsoft.com/office/word/2010/wordml" xmlns:w15="http://schemas.microsoft.com/office/word/2012/wordml" xmlns:w16cid="http://schemas.microsoft.com/office/word/2016/wordml/cid" xmlns:w16se="http://schemas.microsoft.com/office/word/2015/wordml/symex" xmlns:wpg="http://schemas.microsoft.com/office/word/2010/wordprocessingGroup" xmlns:wpi="http://schemas.microsoft.com/office/word/2010/wordprocessingInk" xmlns:wne="http://schemas.microsoft.com/office/word/2006/wordml" xmlns:wps="http://schemas.microsoft.com/office/word/2010/wordprocessingShape" mc:Ignorable="w14 w15 w16se w16cid wp14">
-  <w:comment w:id="1" w:author="Ortega, Alejandro D" w:date="2020-04-18T16:52:00Z" w:initials="OAD">
+  <w:comment w:id="0" w:author="Ortega, Alejandro D" w:date="2020-04-18T16:52:00Z" w:initials="OAD">
     <w:p>
       <w:pPr>
         <w:pStyle w:val="CommentText"/>
@@ -8625,7 +8583,7 @@
       </w:r>
     </w:p>
   </w:comment>
-  <w:comment w:id="34" w:author="Ortega, Alejandro D" w:date="2020-04-18T17:12:00Z" w:initials="OAD">
+  <w:comment w:id="1" w:author="Ortega, Alejandro D" w:date="2020-04-24T09:14:00Z" w:initials="OAD">
     <w:p>
       <w:pPr>
         <w:pStyle w:val="CommentText"/>
@@ -8636,25 +8594,9 @@
         </w:rPr>
         <w:annotationRef/>
       </w:r>
-      <w:r>
-        <w:t xml:space="preserve">Detailed test cases but what about the other functions in the Edit Menu? Like Copy Paste, Remove Row, Insert Row? </w:t>
-      </w:r>
-    </w:p>
-    <w:p>
-      <w:pPr>
-        <w:pStyle w:val="CommentText"/>
-      </w:pPr>
-    </w:p>
-    <w:p>
-      <w:pPr>
-        <w:pStyle w:val="CommentText"/>
-      </w:pPr>
-      <w:r>
-        <w:t xml:space="preserve">You have good ideas to perform tests, but you may want to elaborate on some ideas to avoid confusion. I like how you use your images to show examples. </w:t>
-      </w:r>
     </w:p>
   </w:comment>
-  <w:comment w:id="35" w:author="Ortega, Alejandro D" w:date="2020-04-18T16:59:00Z" w:initials="OAD">
+  <w:comment w:id="2" w:author="Ortega, Alejandro D" w:date="2020-04-24T09:14:00Z" w:initials="OAD">
     <w:p>
       <w:pPr>
         <w:pStyle w:val="CommentText"/>
@@ -8666,11 +8608,11 @@
         <w:annotationRef/>
       </w:r>
       <w:r>
-        <w:t>This is a very good idea to label the images but where can the tester find 8 or what is 8? You may want to put Section 8 or Appendix 8.3, just an idea.</w:t>
+        <w:t>Fix date and version</w:t>
       </w:r>
     </w:p>
   </w:comment>
-  <w:comment w:id="36" w:author="Ortega, Alejandro D" w:date="2020-04-18T16:57:00Z" w:initials="OAD">
+  <w:comment w:id="15" w:author="Ortega, Alejandro D" w:date="2020-04-24T09:14:00Z" w:initials="OAD">
     <w:p>
       <w:pPr>
         <w:pStyle w:val="CommentText"/>
@@ -8682,35 +8624,11 @@
         <w:annotationRef/>
       </w:r>
       <w:r>
-        <w:t xml:space="preserve">Here do you want the tester to </w:t>
-      </w:r>
-      <w:proofErr w:type="gramStart"/>
-      <w:r>
-        <w:t>actually type</w:t>
-      </w:r>
-      <w:proofErr w:type="gramEnd"/>
-      <w:r>
-        <w:t xml:space="preserve"> “</w:t>
-      </w:r>
-      <w:proofErr w:type="spellStart"/>
-      <w:r>
-        <w:t>Start_Name</w:t>
-      </w:r>
-      <w:proofErr w:type="spellEnd"/>
-      <w:r>
-        <w:t xml:space="preserve">”? Or what is </w:t>
-      </w:r>
-      <w:proofErr w:type="spellStart"/>
-      <w:r>
-        <w:t>Start_Name</w:t>
-      </w:r>
-      <w:proofErr w:type="spellEnd"/>
-      <w:r>
-        <w:t xml:space="preserve"> supposed to be?</w:t>
+        <w:t>Don’t forget to update this table</w:t>
       </w:r>
     </w:p>
   </w:comment>
-  <w:comment w:id="38" w:author="Ortega, Alejandro D" w:date="2020-04-18T17:06:00Z" w:initials="OAD">
+  <w:comment w:id="24" w:author="Ortega, Alejandro D" w:date="2020-04-24T09:15:00Z" w:initials="OAD">
     <w:p>
       <w:pPr>
         <w:pStyle w:val="CommentText"/>
@@ -8722,11 +8640,11 @@
         <w:annotationRef/>
       </w:r>
       <w:r>
-        <w:t>Will the tester only test this file, TEST_DB.xml?</w:t>
+        <w:t>Update your change history</w:t>
       </w:r>
     </w:p>
   </w:comment>
-  <w:comment w:id="42" w:author="Ortega, Alejandro D" w:date="2020-04-18T17:08:00Z" w:initials="OAD">
+  <w:comment w:id="25" w:author="Ortega, Alejandro D" w:date="2020-04-24T09:15:00Z" w:initials="OAD">
     <w:p>
       <w:pPr>
         <w:pStyle w:val="CommentText"/>
@@ -8738,11 +8656,11 @@
         <w:annotationRef/>
       </w:r>
       <w:r>
-        <w:t>Is this section meant to be empty?</w:t>
+        <w:t>We need to find a way to fix the table of contents</w:t>
       </w:r>
     </w:p>
   </w:comment>
-  <w:comment w:id="43" w:author="Ortega, Alejandro D" w:date="2020-04-18T17:09:00Z" w:initials="OAD">
+  <w:comment w:id="27" w:author="Ortega, Alejandro D" w:date="2020-04-24T11:31:00Z" w:initials="OAD">
     <w:p>
       <w:pPr>
         <w:pStyle w:val="CommentText"/>
@@ -8754,6 +8672,185 @@
         <w:annotationRef/>
       </w:r>
       <w:r>
+        <w:t xml:space="preserve">I am not sure if you need to remove the comments in these brackets. </w:t>
+      </w:r>
+    </w:p>
+  </w:comment>
+  <w:comment w:id="39" w:author="Ortega, Alejandro D" w:date="2020-04-18T17:12:00Z" w:initials="OAD">
+    <w:p>
+      <w:pPr>
+        <w:pStyle w:val="CommentText"/>
+      </w:pPr>
+      <w:r>
+        <w:rPr>
+          <w:rStyle w:val="CommentReference"/>
+        </w:rPr>
+        <w:annotationRef/>
+      </w:r>
+      <w:r>
+        <w:t xml:space="preserve">Detailed test cases but what about the other functions in the Edit Menu? Like Copy Paste, Remove Row, Insert Row? </w:t>
+      </w:r>
+    </w:p>
+    <w:p>
+      <w:pPr>
+        <w:pStyle w:val="CommentText"/>
+      </w:pPr>
+    </w:p>
+    <w:p>
+      <w:pPr>
+        <w:pStyle w:val="CommentText"/>
+      </w:pPr>
+      <w:r>
+        <w:t xml:space="preserve">You have good ideas to perform tests, but you may want to elaborate on some ideas to avoid confusion. I like how you use your images to show examples. </w:t>
+      </w:r>
+    </w:p>
+  </w:comment>
+  <w:comment w:id="40" w:author="Ortega, Alejandro D" w:date="2020-04-18T16:59:00Z" w:initials="OAD">
+    <w:p>
+      <w:pPr>
+        <w:pStyle w:val="CommentText"/>
+      </w:pPr>
+      <w:r>
+        <w:rPr>
+          <w:rStyle w:val="CommentReference"/>
+        </w:rPr>
+        <w:annotationRef/>
+      </w:r>
+      <w:r>
+        <w:t>This is a very good idea to label the images but where can the tester find 8 or what is 8? You may want to put Section 8 or Appendix 8.3, just an idea.</w:t>
+      </w:r>
+    </w:p>
+  </w:comment>
+  <w:comment w:id="41" w:author="Ortega, Alejandro D" w:date="2020-04-18T16:57:00Z" w:initials="OAD">
+    <w:p>
+      <w:pPr>
+        <w:pStyle w:val="CommentText"/>
+      </w:pPr>
+      <w:r>
+        <w:rPr>
+          <w:rStyle w:val="CommentReference"/>
+        </w:rPr>
+        <w:annotationRef/>
+      </w:r>
+      <w:r>
+        <w:t>Here do you want the tester to actually type “</w:t>
+      </w:r>
+      <w:proofErr w:type="spellStart"/>
+      <w:r>
+        <w:t>Start_Name</w:t>
+      </w:r>
+      <w:proofErr w:type="spellEnd"/>
+      <w:r>
+        <w:t xml:space="preserve">”? Or what is </w:t>
+      </w:r>
+      <w:proofErr w:type="spellStart"/>
+      <w:r>
+        <w:t>Start_Name</w:t>
+      </w:r>
+      <w:proofErr w:type="spellEnd"/>
+      <w:r>
+        <w:t xml:space="preserve"> supposed to be?</w:t>
+      </w:r>
+    </w:p>
+  </w:comment>
+  <w:comment w:id="43" w:author="Ortega, Alejandro D" w:date="2020-04-24T11:35:00Z" w:initials="OAD">
+    <w:p>
+      <w:pPr>
+        <w:pStyle w:val="CommentText"/>
+      </w:pPr>
+      <w:r>
+        <w:rPr>
+          <w:rStyle w:val="CommentReference"/>
+        </w:rPr>
+        <w:annotationRef/>
+      </w:r>
+      <w:r>
+        <w:t>You may want to fix these so they can be with their respective tables</w:t>
+      </w:r>
+    </w:p>
+  </w:comment>
+  <w:comment w:id="44" w:author="Ortega, Alejandro D" w:date="2020-04-24T11:38:00Z" w:initials="OAD">
+    <w:p>
+      <w:pPr>
+        <w:pStyle w:val="CommentText"/>
+      </w:pPr>
+      <w:r>
+        <w:rPr>
+          <w:rStyle w:val="CommentReference"/>
+        </w:rPr>
+        <w:annotationRef/>
+      </w:r>
+      <w:r>
+        <w:rPr>
+          <w:rStyle w:val="CommentReference"/>
+        </w:rPr>
+        <w:t>Step numbers are missing for some tables. Overall, you have steps that could be simplified to avoid confusion. But if you focus on what is being stated you can achieve what you are trying to instruct.</w:t>
+      </w:r>
+      <w:r>
+        <w:t xml:space="preserve"> </w:t>
+      </w:r>
+    </w:p>
+  </w:comment>
+  <w:comment w:id="45" w:author="Ortega, Alejandro D" w:date="2020-04-18T17:06:00Z" w:initials="OAD">
+    <w:p>
+      <w:pPr>
+        <w:pStyle w:val="CommentText"/>
+      </w:pPr>
+      <w:r>
+        <w:rPr>
+          <w:rStyle w:val="CommentReference"/>
+        </w:rPr>
+        <w:annotationRef/>
+      </w:r>
+      <w:r>
+        <w:t>Will the tester only test this file, TEST_DB.xml?</w:t>
+      </w:r>
+    </w:p>
+  </w:comment>
+  <w:comment w:id="46" w:author="Ortega, Alejandro D" w:date="2020-04-24T11:40:00Z" w:initials="OAD">
+    <w:p>
+      <w:pPr>
+        <w:pStyle w:val="CommentText"/>
+      </w:pPr>
+      <w:r>
+        <w:rPr>
+          <w:rStyle w:val="CommentReference"/>
+        </w:rPr>
+        <w:annotationRef/>
+      </w:r>
+      <w:r>
+        <w:t>Ignore this comment.</w:t>
+      </w:r>
+    </w:p>
+  </w:comment>
+  <w:comment w:id="50" w:author="Ortega, Alejandro D" w:date="2020-04-18T17:08:00Z" w:initials="OAD">
+    <w:p>
+      <w:pPr>
+        <w:pStyle w:val="CommentText"/>
+      </w:pPr>
+      <w:r>
+        <w:rPr>
+          <w:rStyle w:val="CommentReference"/>
+        </w:rPr>
+        <w:annotationRef/>
+      </w:r>
+      <w:r>
+        <w:t>Is this section meant to be empty?</w:t>
+      </w:r>
+    </w:p>
+  </w:comment>
+  <w:comment w:id="51" w:author="Ortega, Alejandro D" w:date="2020-04-18T17:09:00Z" w:initials="OAD">
+    <w:p>
+      <w:pPr>
+        <w:pStyle w:val="CommentText"/>
+      </w:pPr>
+      <w:r>
+        <w:rPr>
+          <w:rStyle w:val="CommentReference"/>
+        </w:rPr>
+        <w:annotationRef/>
+      </w:r>
+      <w:r>
         <w:t xml:space="preserve">Or whatever is inside the brackets is your input? </w:t>
       </w:r>
     </w:p>
@@ -8763,6 +8860,25 @@
       </w:pPr>
       <w:r>
         <w:t>Example: &lt;&lt; (body) &gt;&gt;?</w:t>
+      </w:r>
+    </w:p>
+  </w:comment>
+  <w:comment w:id="56" w:author="Ortega, Alejandro D" w:date="2020-04-24T11:41:00Z" w:initials="OAD">
+    <w:p>
+      <w:pPr>
+        <w:pStyle w:val="CommentText"/>
+      </w:pPr>
+      <w:r>
+        <w:rPr>
+          <w:rStyle w:val="CommentReference"/>
+        </w:rPr>
+        <w:annotationRef/>
+      </w:r>
+      <w:r>
+        <w:t>I like that your images have captions but you may want to fix this one</w:t>
+      </w:r>
+      <w:r>
+        <w:t xml:space="preserve">, put it with it corresponding image. </w:t>
       </w:r>
     </w:p>
   </w:comment>
@@ -8772,24 +8888,44 @@
 <file path=word/commentsExtended.xml><?xml version="1.0" encoding="utf-8"?>
 <w15:commentsEx xmlns:wpc="http://schemas.microsoft.com/office/word/2010/wordprocessingCanvas" xmlns:cx="http://schemas.microsoft.com/office/drawing/2014/chartex" xmlns:cx1="http://schemas.microsoft.com/office/drawing/2015/9/8/chartex" xmlns:cx2="http://schemas.microsoft.com/office/drawing/2015/10/21/chartex" xmlns:cx3="http://schemas.microsoft.com/office/drawing/2016/5/9/chartex" xmlns:cx4="http://schemas.microsoft.com/office/drawing/2016/5/10/chartex" xmlns:cx5="http://schemas.microsoft.com/office/drawing/2016/5/11/chartex" xmlns:cx6="http://schemas.microsoft.com/office/drawing/2016/5/12/chartex" xmlns:cx7="http://schemas.microsoft.com/office/drawing/2016/5/13/chartex" xmlns:cx8="http://schemas.microsoft.com/office/drawing/2016/5/14/chartex" xmlns:mc="http://schemas.openxmlformats.org/markup-compatibility/2006" xmlns:aink="http://schemas.microsoft.com/office/drawing/2016/ink" xmlns:am3d="http://schemas.microsoft.com/office/drawing/2017/model3d" xmlns:o="urn:schemas-microsoft-com:office:office" xmlns:r="http://schemas.openxmlformats.org/officeDocument/2006/relationships" xmlns:m="http://schemas.openxmlformats.org/officeDocument/2006/math" xmlns:v="urn:schemas-microsoft-com:vml" xmlns:wp14="http://schemas.microsoft.com/office/word/2010/wordprocessingDrawing" xmlns:wp="http://schemas.openxmlformats.org/drawingml/2006/wordprocessingDrawing" xmlns:w10="urn:schemas-microsoft-com:office:word" xmlns:w="http://schemas.openxmlformats.org/wordprocessingml/2006/main" xmlns:w14="http://schemas.microsoft.com/office/word/2010/wordml" xmlns:w15="http://schemas.microsoft.com/office/word/2012/wordml" xmlns:w16cid="http://schemas.microsoft.com/office/word/2016/wordml/cid" xmlns:w16se="http://schemas.microsoft.com/office/word/2015/wordml/symex" xmlns:wpg="http://schemas.microsoft.com/office/word/2010/wordprocessingGroup" xmlns:wpi="http://schemas.microsoft.com/office/word/2010/wordprocessingInk" xmlns:wne="http://schemas.microsoft.com/office/word/2006/wordml" xmlns:wps="http://schemas.microsoft.com/office/word/2010/wordprocessingShape" mc:Ignorable="w14 w15 w16se w16cid wp14">
   <w15:commentEx w15:paraId="06A589E1" w15:done="1"/>
+  <w15:commentEx w15:paraId="6C05079A" w15:paraIdParent="06A589E1" w15:done="0"/>
+  <w15:commentEx w15:paraId="5E65C965" w15:done="0"/>
+  <w15:commentEx w15:paraId="10E18AF4" w15:done="0"/>
+  <w15:commentEx w15:paraId="06FA0D62" w15:done="0"/>
+  <w15:commentEx w15:paraId="65790BC4" w15:done="0"/>
+  <w15:commentEx w15:paraId="53B5AAF4" w15:done="0"/>
   <w15:commentEx w15:paraId="19E285F1" w15:done="0"/>
   <w15:commentEx w15:paraId="3F2AF508" w15:done="0"/>
   <w15:commentEx w15:paraId="3BA27A2B" w15:done="0"/>
-  <w15:commentEx w15:paraId="01C109C5" w15:done="0"/>
+  <w15:commentEx w15:paraId="49702467" w15:done="0"/>
+  <w15:commentEx w15:paraId="22BCB8DA" w15:done="0"/>
+  <w15:commentEx w15:paraId="01C109C5" w15:done="1"/>
+  <w15:commentEx w15:paraId="2D3D7FF2" w15:paraIdParent="01C109C5" w15:done="1"/>
   <w15:commentEx w15:paraId="3656A830" w15:done="0"/>
   <w15:commentEx w15:paraId="1565275A" w15:paraIdParent="3656A830" w15:done="0"/>
+  <w15:commentEx w15:paraId="201A8337" w15:done="0"/>
 </w15:commentsEx>
 </file>
 
 <file path=word/commentsIds.xml><?xml version="1.0" encoding="utf-8"?>
 <w16cid:commentsIds xmlns:wpc="http://schemas.microsoft.com/office/word/2010/wordprocessingCanvas" xmlns:cx="http://schemas.microsoft.com/office/drawing/2014/chartex" xmlns:cx1="http://schemas.microsoft.com/office/drawing/2015/9/8/chartex" xmlns:cx2="http://schemas.microsoft.com/office/drawing/2015/10/21/chartex" xmlns:cx3="http://schemas.microsoft.com/office/drawing/2016/5/9/chartex" xmlns:cx4="http://schemas.microsoft.com/office/drawing/2016/5/10/chartex" xmlns:cx5="http://schemas.microsoft.com/office/drawing/2016/5/11/chartex" xmlns:cx6="http://schemas.microsoft.com/office/drawing/2016/5/12/chartex" xmlns:cx7="http://schemas.microsoft.com/office/drawing/2016/5/13/chartex" xmlns:cx8="http://schemas.microsoft.com/office/drawing/2016/5/14/chartex" xmlns:mc="http://schemas.openxmlformats.org/markup-compatibility/2006" xmlns:aink="http://schemas.microsoft.com/office/drawing/2016/ink" xmlns:am3d="http://schemas.microsoft.com/office/drawing/2017/model3d" xmlns:o="urn:schemas-microsoft-com:office:office" xmlns:r="http://schemas.openxmlformats.org/officeDocument/2006/relationships" xmlns:m="http://schemas.openxmlformats.org/officeDocument/2006/math" xmlns:v="urn:schemas-microsoft-com:vml" xmlns:wp14="http://schemas.microsoft.com/office/word/2010/wordprocessingDrawing" xmlns:wp="http://schemas.openxmlformats.org/drawingml/2006/wordprocessingDrawing" xmlns:w10="urn:schemas-microsoft-com:office:word" xmlns:w="http://schemas.openxmlformats.org/wordprocessingml/2006/main" xmlns:w14="http://schemas.microsoft.com/office/word/2010/wordml" xmlns:w15="http://schemas.microsoft.com/office/word/2012/wordml" xmlns:w16cid="http://schemas.microsoft.com/office/word/2016/wordml/cid" xmlns:w16se="http://schemas.microsoft.com/office/word/2015/wordml/symex" xmlns:wpg="http://schemas.microsoft.com/office/word/2010/wordprocessingGroup" xmlns:wpi="http://schemas.microsoft.com/office/word/2010/wordprocessingInk" xmlns:wne="http://schemas.microsoft.com/office/word/2006/wordml" xmlns:wps="http://schemas.microsoft.com/office/word/2010/wordprocessingShape" mc:Ignorable="w14 w15 w16se w16cid wp14">
   <w16cid:commentId w16cid:paraId="06A589E1" w16cid:durableId="2245AECF"/>
+  <w16cid:commentId w16cid:paraId="6C05079A" w16cid:durableId="224D2C66"/>
+  <w16cid:commentId w16cid:paraId="5E65C965" w16cid:durableId="224D2C93"/>
+  <w16cid:commentId w16cid:paraId="10E18AF4" w16cid:durableId="224D2C7A"/>
+  <w16cid:commentId w16cid:paraId="06FA0D62" w16cid:durableId="224D2CA5"/>
+  <w16cid:commentId w16cid:paraId="65790BC4" w16cid:durableId="224D2CC6"/>
+  <w16cid:commentId w16cid:paraId="53B5AAF4" w16cid:durableId="224D4C93"/>
   <w16cid:commentId w16cid:paraId="19E285F1" w16cid:durableId="2245B369"/>
   <w16cid:commentId w16cid:paraId="3F2AF508" w16cid:durableId="2245B06A"/>
   <w16cid:commentId w16cid:paraId="3BA27A2B" w16cid:durableId="2245AFFD"/>
+  <w16cid:commentId w16cid:paraId="49702467" w16cid:durableId="224D4D87"/>
+  <w16cid:commentId w16cid:paraId="22BCB8DA" w16cid:durableId="224D4E2B"/>
   <w16cid:commentId w16cid:paraId="01C109C5" w16cid:durableId="2245B205"/>
+  <w16cid:commentId w16cid:paraId="2D3D7FF2" w16cid:durableId="224D4EB3"/>
   <w16cid:commentId w16cid:paraId="3656A830" w16cid:durableId="2245B277"/>
   <w16cid:commentId w16cid:paraId="1565275A" w16cid:durableId="2245B2B4"/>
+  <w16cid:commentId w16cid:paraId="201A8337" w16cid:durableId="224D4EF0"/>
 </w16cid:commentsIds>
 </file>
 
@@ -8844,21 +8980,11 @@
             </w:rPr>
             <w:t xml:space="preserve"> 2019 </w:t>
           </w:r>
-          <w:r>
-            <w:fldChar w:fldCharType="begin"/>
-          </w:r>
-          <w:r>
-            <w:instrText xml:space="preserve"> DOCPROPERTY "Company"  \* MERGEFORMAT </w:instrText>
-          </w:r>
-          <w:r>
-            <w:fldChar w:fldCharType="separate"/>
-          </w:r>
-          <w:r>
-            <w:t>&lt;Enter team name here&gt;</w:t>
-          </w:r>
-          <w:r>
-            <w:fldChar w:fldCharType="end"/>
-          </w:r>
+          <w:fldSimple w:instr=" DOCPROPERTY &quot;Company&quot;  \* MERGEFORMAT ">
+            <w:r>
+              <w:t>&lt;Enter team name here&gt;</w:t>
+            </w:r>
+          </w:fldSimple>
         </w:p>
       </w:tc>
       <w:tc>
@@ -8961,21 +9087,11 @@
               <w:bCs/>
             </w:rPr>
           </w:pPr>
-          <w:r>
-            <w:fldChar w:fldCharType="begin"/>
-          </w:r>
-          <w:r>
-            <w:instrText xml:space="preserve"> DOCPROPERTY "Company"  \* MERGEFORMAT </w:instrText>
-          </w:r>
-          <w:r>
-            <w:fldChar w:fldCharType="separate"/>
-          </w:r>
-          <w:r>
-            <w:t>&lt;Enter team name here&gt;</w:t>
-          </w:r>
-          <w:r>
-            <w:fldChar w:fldCharType="end"/>
-          </w:r>
+          <w:fldSimple w:instr=" DOCPROPERTY &quot;Company&quot;  \* MERGEFORMAT ">
+            <w:r>
+              <w:t>&lt;Enter team name here&gt;</w:t>
+            </w:r>
+          </w:fldSimple>
         </w:p>
       </w:tc>
       <w:tc>
@@ -9033,7 +9149,7 @@
               <w:bCs/>
               <w:noProof/>
             </w:rPr>
-            <w:t>4/23/2020</w:t>
+            <w:t>4/24/2020</w:t>
           </w:r>
           <w:r>
             <w:rPr>
@@ -9076,7 +9192,7 @@
               <w:bCs/>
               <w:noProof/>
             </w:rPr>
-            <w:t>8:48 PM</w:t>
+            <w:t>9:13 AM</w:t>
           </w:r>
           <w:r>
             <w:rPr>
@@ -9230,21 +9346,11 @@
               <w:bCs/>
             </w:rPr>
           </w:pPr>
-          <w:r>
-            <w:fldChar w:fldCharType="begin"/>
-          </w:r>
-          <w:r>
-            <w:instrText xml:space="preserve"> DOCPROPERTY "Company"  \* MERGEFORMAT </w:instrText>
-          </w:r>
-          <w:r>
-            <w:fldChar w:fldCharType="separate"/>
-          </w:r>
-          <w:r>
-            <w:t>&lt;Enter team name here&gt;</w:t>
-          </w:r>
-          <w:r>
-            <w:fldChar w:fldCharType="end"/>
-          </w:r>
+          <w:fldSimple w:instr=" DOCPROPERTY &quot;Company&quot;  \* MERGEFORMAT ">
+            <w:r>
+              <w:t>&lt;Enter team name here&gt;</w:t>
+            </w:r>
+          </w:fldSimple>
         </w:p>
       </w:tc>
       <w:tc>
@@ -9387,21 +9493,11 @@
               <w:bCs/>
             </w:rPr>
           </w:pPr>
-          <w:r>
-            <w:fldChar w:fldCharType="begin"/>
-          </w:r>
-          <w:r>
-            <w:instrText xml:space="preserve"> DOCPROPERTY "Company"  \* MERGEFORMAT </w:instrText>
-          </w:r>
-          <w:r>
-            <w:fldChar w:fldCharType="separate"/>
-          </w:r>
-          <w:r>
-            <w:t>&lt;Enter team name here&gt;</w:t>
-          </w:r>
-          <w:r>
-            <w:fldChar w:fldCharType="end"/>
-          </w:r>
+          <w:fldSimple w:instr=" DOCPROPERTY &quot;Company&quot;  \* MERGEFORMAT ">
+            <w:r>
+              <w:t>&lt;Enter team name here&gt;</w:t>
+            </w:r>
+          </w:fldSimple>
         </w:p>
       </w:tc>
       <w:tc>
@@ -9544,21 +9640,11 @@
               <w:bCs/>
             </w:rPr>
           </w:pPr>
-          <w:r>
-            <w:fldChar w:fldCharType="begin"/>
-          </w:r>
-          <w:r>
-            <w:instrText xml:space="preserve"> DOCPROPERTY "Company"  \* MERGEFORMAT </w:instrText>
-          </w:r>
-          <w:r>
-            <w:fldChar w:fldCharType="separate"/>
-          </w:r>
-          <w:r>
-            <w:t>&lt;Enter team name here&gt;</w:t>
-          </w:r>
-          <w:r>
-            <w:fldChar w:fldCharType="end"/>
-          </w:r>
+          <w:fldSimple w:instr=" DOCPROPERTY &quot;Company&quot;  \* MERGEFORMAT ">
+            <w:r>
+              <w:t>&lt;Enter team name here&gt;</w:t>
+            </w:r>
+          </w:fldSimple>
         </w:p>
       </w:tc>
       <w:tc>
@@ -9701,21 +9787,11 @@
               <w:bCs/>
             </w:rPr>
           </w:pPr>
-          <w:r>
-            <w:fldChar w:fldCharType="begin"/>
-          </w:r>
-          <w:r>
-            <w:instrText xml:space="preserve"> DOCPROPERTY "Company"  \* MERGEFORMAT </w:instrText>
-          </w:r>
-          <w:r>
-            <w:fldChar w:fldCharType="separate"/>
-          </w:r>
-          <w:r>
-            <w:t>&lt;Enter team name here&gt;</w:t>
-          </w:r>
-          <w:r>
-            <w:fldChar w:fldCharType="end"/>
-          </w:r>
+          <w:fldSimple w:instr=" DOCPROPERTY &quot;Company&quot;  \* MERGEFORMAT ">
+            <w:r>
+              <w:t>&lt;Enter team name here&gt;</w:t>
+            </w:r>
+          </w:fldSimple>
         </w:p>
       </w:tc>
       <w:tc>
@@ -9844,21 +9920,11 @@
     <w:pPr>
       <w:pStyle w:val="Title"/>
     </w:pPr>
-    <w:r>
-      <w:fldChar w:fldCharType="begin"/>
-    </w:r>
-    <w:r>
-      <w:instrText xml:space="preserve"> DOCPROPERTY "Company"  \* MERGEFORMAT </w:instrText>
-    </w:r>
-    <w:r>
-      <w:fldChar w:fldCharType="separate"/>
-    </w:r>
-    <w:r>
-      <w:t>&lt;Group2 Team7&gt;</w:t>
-    </w:r>
-    <w:r>
-      <w:fldChar w:fldCharType="end"/>
-    </w:r>
+    <w:fldSimple w:instr=" DOCPROPERTY &quot;Company&quot;  \* MERGEFORMAT ">
+      <w:r>
+        <w:t>&lt;Group2 Team7&gt;</w:t>
+      </w:r>
+    </w:fldSimple>
   </w:p>
   <w:p>
     <w:pPr>
@@ -11236,7 +11302,7 @@
     </w:rPrDefault>
     <w:pPrDefault/>
   </w:docDefaults>
-  <w:latentStyles w:defLockedState="0" w:defUIPriority="0" w:defSemiHidden="0" w:defUnhideWhenUsed="0" w:defQFormat="0" w:count="377">
+  <w:latentStyles w:defLockedState="0" w:defUIPriority="0" w:defSemiHidden="0" w:defUnhideWhenUsed="0" w:defQFormat="0" w:count="376">
     <w:lsdException w:name="Normal" w:qFormat="1"/>
     <w:lsdException w:name="heading 1" w:qFormat="1"/>
     <w:lsdException w:name="heading 2" w:qFormat="1"/>
@@ -11256,6 +11322,7 @@
     <w:lsdException w:name="Strong" w:qFormat="1"/>
     <w:lsdException w:name="Emphasis" w:qFormat="1"/>
     <w:lsdException w:name="HTML Variable" w:semiHidden="1" w:unhideWhenUsed="1"/>
+    <w:lsdException w:name="Normal Table" w:semiHidden="1" w:unhideWhenUsed="1"/>
     <w:lsdException w:name="Outline List 3" w:semiHidden="1" w:unhideWhenUsed="1"/>
     <w:lsdException w:name="Table Simple 1" w:semiHidden="1" w:unhideWhenUsed="1"/>
     <w:lsdException w:name="Table Simple 2" w:semiHidden="1" w:unhideWhenUsed="1"/>
@@ -11298,7 +11365,9 @@
     <w:lsdException w:name="Table Subtle 2" w:semiHidden="1" w:unhideWhenUsed="1"/>
     <w:lsdException w:name="Table Web 1" w:semiHidden="1" w:unhideWhenUsed="1"/>
     <w:lsdException w:name="Table Web 2" w:semiHidden="1" w:unhideWhenUsed="1"/>
+    <w:lsdException w:name="Table Web 3" w:semiHidden="1" w:unhideWhenUsed="1"/>
     <w:lsdException w:name="Balloon Text" w:semiHidden="1" w:unhideWhenUsed="1"/>
+    <w:lsdException w:name="Table Theme" w:semiHidden="1" w:unhideWhenUsed="1"/>
     <w:lsdException w:name="Placeholder Text" w:semiHidden="1" w:uiPriority="99"/>
     <w:lsdException w:name="No Spacing" w:uiPriority="1" w:qFormat="1"/>
     <w:lsdException w:name="Light Shading" w:uiPriority="60"/>
@@ -11519,7 +11588,6 @@
     <w:lsdException w:name="Hashtag" w:semiHidden="1" w:uiPriority="99" w:unhideWhenUsed="1"/>
     <w:lsdException w:name="Unresolved Mention" w:semiHidden="1" w:uiPriority="99" w:unhideWhenUsed="1"/>
     <w:lsdException w:name="Smart Link" w:semiHidden="1" w:uiPriority="99" w:unhideWhenUsed="1"/>
-    <w:lsdException w:name="Smart Link Error" w:semiHidden="1" w:uiPriority="99" w:unhideWhenUsed="1"/>
   </w:latentStyles>
   <w:style w:type="paragraph" w:default="1" w:styleId="Normal">
     <w:name w:val="Normal"/>

</xml_diff>

<commit_message>
Review by Alex Ortega and Denise Castro
</commit_message>
<xml_diff>
--- a/TestPlan_EthanHardin_v02.docx
+++ b/TestPlan_EthanHardin_v02.docx
@@ -786,14 +786,9 @@
       <w:pPr>
         <w:pStyle w:val="Paragraph"/>
       </w:pPr>
-      <w:proofErr w:type="spellStart"/>
       <w:r>
         <w:lastRenderedPageBreak/>
-        <w:t>Pfleeger</w:t>
-      </w:r>
-      <w:proofErr w:type="spellEnd"/>
-      <w:r>
-        <w:t xml:space="preserve">, S.  </w:t>
+        <w:t xml:space="preserve">Pfleeger, S.  </w:t>
       </w:r>
       <w:r>
         <w:rPr>
@@ -845,6 +840,7 @@
         </w:rPr>
       </w:pPr>
       <w:commentRangeStart w:id="25"/>
+      <w:commentRangeStart w:id="26"/>
       <w:r>
         <w:rPr>
           <w:sz w:val="28"/>
@@ -860,6 +856,16 @@
           <w:smallCaps w:val="0"/>
         </w:rPr>
         <w:commentReference w:id="25"/>
+      </w:r>
+      <w:commentRangeEnd w:id="26"/>
+      <w:r>
+        <w:rPr>
+          <w:rStyle w:val="CommentReference"/>
+          <w:b w:val="0"/>
+          <w:bCs w:val="0"/>
+          <w:smallCaps w:val="0"/>
+        </w:rPr>
+        <w:commentReference w:id="26"/>
       </w:r>
     </w:p>
     <w:p>
@@ -2640,12 +2646,12 @@
       <w:pPr>
         <w:pStyle w:val="Heading1"/>
       </w:pPr>
-      <w:bookmarkStart w:id="26" w:name="_Toc22915470"/>
+      <w:bookmarkStart w:id="27" w:name="_Toc22915470"/>
       <w:r>
         <w:lastRenderedPageBreak/>
         <w:t>Introduction</w:t>
       </w:r>
-      <w:bookmarkEnd w:id="26"/>
+      <w:bookmarkEnd w:id="27"/>
     </w:p>
     <w:p/>
     <w:p>
@@ -2657,16 +2663,24 @@
       <w:pPr>
         <w:pStyle w:val="Paragraph"/>
       </w:pPr>
-      <w:commentRangeStart w:id="27"/>
+      <w:commentRangeStart w:id="28"/>
+      <w:commentRangeStart w:id="29"/>
       <w:r>
         <w:t>&lt;&lt; This section gives introductory information regarding the project, the system to be tested, and the testing approach.&gt;&gt;</w:t>
       </w:r>
-      <w:commentRangeEnd w:id="27"/>
+      <w:commentRangeEnd w:id="28"/>
       <w:r>
         <w:rPr>
           <w:rStyle w:val="CommentReference"/>
         </w:rPr>
-        <w:commentReference w:id="27"/>
+        <w:commentReference w:id="28"/>
+      </w:r>
+      <w:commentRangeEnd w:id="29"/>
+      <w:r>
+        <w:rPr>
+          <w:rStyle w:val="CommentReference"/>
+        </w:rPr>
+        <w:commentReference w:id="29"/>
       </w:r>
     </w:p>
     <w:p>
@@ -2678,23 +2692,15 @@
       <w:pPr>
         <w:pStyle w:val="Heading2"/>
       </w:pPr>
-      <w:bookmarkStart w:id="28" w:name="_Toc22915471"/>
+      <w:bookmarkStart w:id="30" w:name="_Toc22915471"/>
       <w:r>
         <w:t>Purpose</w:t>
       </w:r>
-      <w:bookmarkEnd w:id="28"/>
-    </w:p>
-    <w:p>
-      <w:r>
-        <w:t xml:space="preserve">Purpose of the project </w:t>
-      </w:r>
-      <w:proofErr w:type="spellStart"/>
-      <w:r>
-        <w:t>dbEdit</w:t>
-      </w:r>
-      <w:proofErr w:type="spellEnd"/>
-      <w:r>
-        <w:t xml:space="preserve"> is to “allow access to view and modify the data. The editor does not allow modification of the database schema.” This test plan provides a means of organizing the testing process by providing a list of items to be tested in addition to providing relevant details on the process.</w:t>
+      <w:bookmarkEnd w:id="30"/>
+    </w:p>
+    <w:p>
+      <w:r>
+        <w:t>Purpose of the project dbEdit is to “allow access to view and modify the data. The editor does not allow modification of the database schema.” This test plan provides a means of organizing the testing process by providing a list of items to be tested in addition to providing relevant details on the process.</w:t>
       </w:r>
     </w:p>
     <w:p/>
@@ -2715,20 +2721,15 @@
       <w:pPr>
         <w:pStyle w:val="Heading2"/>
       </w:pPr>
-      <w:bookmarkStart w:id="29" w:name="_Toc22915472"/>
+      <w:bookmarkStart w:id="31" w:name="_Toc22915472"/>
       <w:r>
         <w:t>Scope</w:t>
       </w:r>
-      <w:bookmarkEnd w:id="29"/>
-    </w:p>
-    <w:p>
-      <w:proofErr w:type="spellStart"/>
-      <w:r>
-        <w:t>dbEdit</w:t>
-      </w:r>
-      <w:proofErr w:type="spellEnd"/>
-      <w:r>
-        <w:t xml:space="preserve"> v.1. filter and search function</w:t>
+      <w:bookmarkEnd w:id="31"/>
+    </w:p>
+    <w:p>
+      <w:r>
+        <w:t>dbEdit v.1. filter and search function</w:t>
       </w:r>
       <w:r>
         <w:t>s in the edit menu</w:t>
@@ -2737,23 +2738,7 @@
         <w:t>.</w:t>
       </w:r>
       <w:r>
-        <w:t xml:space="preserve"> </w:t>
-      </w:r>
-      <w:proofErr w:type="spellStart"/>
-      <w:r>
-        <w:t>dbEdit</w:t>
-      </w:r>
-      <w:proofErr w:type="spellEnd"/>
-      <w:r>
-        <w:t xml:space="preserve"> taken from initial commit from testPlangroup1-team1 where Dr. Roach provided the initial commit on </w:t>
-      </w:r>
-      <w:proofErr w:type="spellStart"/>
-      <w:r>
-        <w:t>github</w:t>
-      </w:r>
-      <w:proofErr w:type="spellEnd"/>
-      <w:r>
-        <w:t xml:space="preserve"> CS5387.</w:t>
+        <w:t xml:space="preserve"> dbEdit taken from initial commit from testPlangroup1-team1 where Dr. Roach provided the initial commit on github CS5387.</w:t>
       </w:r>
     </w:p>
     <w:p/>
@@ -2767,11 +2752,11 @@
       <w:pPr>
         <w:pStyle w:val="Heading2"/>
       </w:pPr>
-      <w:bookmarkStart w:id="30" w:name="_Toc22915473"/>
+      <w:bookmarkStart w:id="32" w:name="_Toc22915473"/>
       <w:r>
         <w:t>System Overview</w:t>
       </w:r>
-      <w:bookmarkEnd w:id="30"/>
+      <w:bookmarkEnd w:id="32"/>
     </w:p>
     <w:p>
       <w:r>
@@ -2804,11 +2789,11 @@
       <w:pPr>
         <w:pStyle w:val="Heading2"/>
       </w:pPr>
-      <w:bookmarkStart w:id="31" w:name="_Toc22915474"/>
+      <w:bookmarkStart w:id="33" w:name="_Toc22915474"/>
       <w:r>
         <w:t>Suspension and Exit Criteria</w:t>
       </w:r>
-      <w:bookmarkEnd w:id="31"/>
+      <w:bookmarkEnd w:id="33"/>
     </w:p>
     <w:p>
       <w:r>
@@ -2872,11 +2857,11 @@
       <w:pPr>
         <w:pStyle w:val="Heading2"/>
       </w:pPr>
-      <w:bookmarkStart w:id="32" w:name="_Toc22915475"/>
+      <w:bookmarkStart w:id="34" w:name="_Toc22915475"/>
       <w:r>
         <w:t>Document Overview</w:t>
       </w:r>
-      <w:bookmarkEnd w:id="32"/>
+      <w:bookmarkEnd w:id="34"/>
     </w:p>
     <w:p>
       <w:r>
@@ -2893,11 +2878,11 @@
       <w:pPr>
         <w:pStyle w:val="Heading2"/>
       </w:pPr>
-      <w:bookmarkStart w:id="33" w:name="_Toc22915476"/>
+      <w:bookmarkStart w:id="35" w:name="_Toc22915476"/>
       <w:r>
         <w:t>References</w:t>
       </w:r>
-      <w:bookmarkEnd w:id="33"/>
+      <w:bookmarkEnd w:id="35"/>
     </w:p>
     <w:p>
       <w:pPr>
@@ -2926,17 +2911,17 @@
         <w:pStyle w:val="Heading1"/>
         <w:pageBreakBefore w:val="0"/>
       </w:pPr>
-      <w:bookmarkStart w:id="34" w:name="_Toc227033591"/>
+      <w:bookmarkStart w:id="36" w:name="_Toc227033591"/>
       <w:r>
         <w:br w:type="page"/>
       </w:r>
-      <w:bookmarkStart w:id="35" w:name="_Toc22915477"/>
+      <w:bookmarkStart w:id="37" w:name="_Toc22915477"/>
       <w:r>
         <w:lastRenderedPageBreak/>
         <w:t>Test Items and Features</w:t>
       </w:r>
-      <w:bookmarkEnd w:id="34"/>
-      <w:bookmarkEnd w:id="35"/>
+      <w:bookmarkEnd w:id="36"/>
+      <w:bookmarkEnd w:id="37"/>
     </w:p>
     <w:p>
       <w:r>
@@ -3038,12 +3023,12 @@
       <w:pPr>
         <w:pStyle w:val="Heading1"/>
       </w:pPr>
-      <w:bookmarkStart w:id="36" w:name="_Toc22915478"/>
+      <w:bookmarkStart w:id="38" w:name="_Toc22915478"/>
       <w:r>
         <w:lastRenderedPageBreak/>
         <w:t>Testing Approach</w:t>
       </w:r>
-      <w:bookmarkEnd w:id="36"/>
+      <w:bookmarkEnd w:id="38"/>
     </w:p>
     <w:p/>
     <w:p>
@@ -3072,11 +3057,11 @@
         <w:pStyle w:val="Caption"/>
         <w:keepNext/>
       </w:pPr>
-      <w:bookmarkStart w:id="37" w:name="_Ref234215049"/>
+      <w:bookmarkStart w:id="39" w:name="_Ref234215049"/>
       <w:r>
         <w:t>Table 1: Test Plan</w:t>
       </w:r>
-      <w:bookmarkEnd w:id="37"/>
+      <w:bookmarkEnd w:id="39"/>
     </w:p>
     <w:tbl>
       <w:tblPr>
@@ -3501,9 +3486,9 @@
         <w:tblLook w:val="01E0" w:firstRow="1" w:lastRow="1" w:firstColumn="1" w:lastColumn="1" w:noHBand="0" w:noVBand="0"/>
       </w:tblPr>
       <w:tblGrid>
-        <w:gridCol w:w="2290"/>
-        <w:gridCol w:w="5378"/>
-        <w:gridCol w:w="1638"/>
+        <w:gridCol w:w="2278"/>
+        <w:gridCol w:w="5330"/>
+        <w:gridCol w:w="1698"/>
       </w:tblGrid>
       <w:tr>
         <w:trPr>
@@ -3641,11 +3626,19 @@
                 <w:b/>
               </w:rPr>
             </w:pPr>
+            <w:commentRangeStart w:id="40"/>
             <w:r>
               <w:rPr>
                 <w:b/>
               </w:rPr>
               <w:t>Criticality</w:t>
+            </w:r>
+            <w:commentRangeEnd w:id="40"/>
+            <w:r>
+              <w:rPr>
+                <w:rStyle w:val="CommentReference"/>
+              </w:rPr>
+              <w:commentReference w:id="40"/>
             </w:r>
           </w:p>
         </w:tc>
@@ -3892,21 +3885,31 @@
       <w:pPr>
         <w:pStyle w:val="Heading1"/>
       </w:pPr>
-      <w:bookmarkStart w:id="38" w:name="_Toc22915479"/>
-      <w:commentRangeStart w:id="39"/>
+      <w:bookmarkStart w:id="41" w:name="_Toc22915479"/>
+      <w:commentRangeStart w:id="42"/>
+      <w:commentRangeStart w:id="43"/>
       <w:r>
         <w:lastRenderedPageBreak/>
         <w:t>Test XX</w:t>
       </w:r>
-      <w:bookmarkEnd w:id="38"/>
-      <w:commentRangeEnd w:id="39"/>
+      <w:bookmarkEnd w:id="41"/>
+      <w:commentRangeEnd w:id="42"/>
       <w:r>
         <w:rPr>
           <w:rStyle w:val="CommentReference"/>
           <w:b w:val="0"/>
           <w:kern w:val="0"/>
         </w:rPr>
-        <w:commentReference w:id="39"/>
+        <w:commentReference w:id="42"/>
+      </w:r>
+      <w:commentRangeEnd w:id="43"/>
+      <w:r>
+        <w:rPr>
+          <w:rStyle w:val="CommentReference"/>
+          <w:b w:val="0"/>
+          <w:kern w:val="0"/>
+        </w:rPr>
+        <w:commentReference w:id="43"/>
       </w:r>
     </w:p>
     <w:p>
@@ -4031,12 +4034,12 @@
       </w:tblPr>
       <w:tblGrid>
         <w:gridCol w:w="992"/>
-        <w:gridCol w:w="2271"/>
-        <w:gridCol w:w="1235"/>
+        <w:gridCol w:w="2281"/>
+        <w:gridCol w:w="1233"/>
         <w:gridCol w:w="12"/>
-        <w:gridCol w:w="508"/>
-        <w:gridCol w:w="2160"/>
-        <w:gridCol w:w="1812"/>
+        <w:gridCol w:w="506"/>
+        <w:gridCol w:w="2156"/>
+        <w:gridCol w:w="1810"/>
       </w:tblGrid>
       <w:tr>
         <w:trPr>
@@ -4092,19 +4095,19 @@
             <w:r>
               <w:t xml:space="preserve"> </w:t>
             </w:r>
-            <w:commentRangeStart w:id="40"/>
+            <w:commentRangeStart w:id="44"/>
             <w:r>
               <w:rPr>
                 <w:bCs/>
               </w:rPr>
               <w:t>(Similar to figure 8.3)</w:t>
             </w:r>
-            <w:commentRangeEnd w:id="40"/>
+            <w:commentRangeEnd w:id="44"/>
             <w:r>
               <w:rPr>
                 <w:rStyle w:val="CommentReference"/>
               </w:rPr>
-              <w:commentReference w:id="40"/>
+              <w:commentReference w:id="44"/>
             </w:r>
           </w:p>
           <w:p/>
@@ -4210,29 +4213,32 @@
             </w:r>
           </w:p>
           <w:p>
+            <w:commentRangeStart w:id="45"/>
             <w:r>
               <w:t>Ensure the match case option is enabled (check marked)</w:t>
             </w:r>
-          </w:p>
-          <w:p>
-            <w:r>
-              <w:t xml:space="preserve">Type </w:t>
-            </w:r>
-            <w:commentRangeStart w:id="41"/>
-            <w:proofErr w:type="spellStart"/>
-            <w:r>
-              <w:t>Start_Name</w:t>
-            </w:r>
-            <w:proofErr w:type="spellEnd"/>
-            <w:r>
-              <w:t xml:space="preserve"> </w:t>
-            </w:r>
-            <w:commentRangeEnd w:id="41"/>
+            <w:commentRangeEnd w:id="45"/>
             <w:r>
               <w:rPr>
                 <w:rStyle w:val="CommentReference"/>
               </w:rPr>
-              <w:commentReference w:id="41"/>
+              <w:commentReference w:id="45"/>
+            </w:r>
+          </w:p>
+          <w:p>
+            <w:r>
+              <w:t xml:space="preserve">Type </w:t>
+            </w:r>
+            <w:commentRangeStart w:id="46"/>
+            <w:r>
+              <w:t xml:space="preserve">Start_Name </w:t>
+            </w:r>
+            <w:commentRangeEnd w:id="46"/>
+            <w:r>
+              <w:rPr>
+                <w:rStyle w:val="CommentReference"/>
+              </w:rPr>
+              <w:commentReference w:id="46"/>
             </w:r>
             <w:r>
               <w:t>in the search box</w:t>
@@ -4318,13 +4324,8 @@
           </w:p>
           <w:p/>
           <w:p>
-            <w:proofErr w:type="spellStart"/>
-            <w:r>
-              <w:t>Start_Name</w:t>
-            </w:r>
-            <w:proofErr w:type="spellEnd"/>
-            <w:r>
-              <w:t xml:space="preserve"> remains in search box</w:t>
+            <w:r>
+              <w:t>Start_Name remains in search box</w:t>
             </w:r>
           </w:p>
           <w:p>
@@ -5482,7 +5483,7 @@
       <w:pPr>
         <w:pStyle w:val="Heading2"/>
       </w:pPr>
-      <w:bookmarkStart w:id="42" w:name="_Toc22915480"/>
+      <w:bookmarkStart w:id="47" w:name="_Toc22915480"/>
       <w:r>
         <w:t>Test &lt;&lt;Search4&gt;&gt;</w:t>
       </w:r>
@@ -5873,17 +5874,26 @@
       <w:pPr>
         <w:pStyle w:val="Heading2"/>
       </w:pPr>
-      <w:commentRangeStart w:id="43"/>
+      <w:commentRangeStart w:id="48"/>
+      <w:commentRangeStart w:id="49"/>
       <w:r>
         <w:t>Test &lt;&lt;Filter1&gt;&gt;</w:t>
       </w:r>
-      <w:commentRangeEnd w:id="43"/>
+      <w:commentRangeEnd w:id="48"/>
       <w:r>
         <w:rPr>
           <w:rStyle w:val="CommentReference"/>
           <w:b w:val="0"/>
         </w:rPr>
-        <w:commentReference w:id="43"/>
+        <w:commentReference w:id="48"/>
+      </w:r>
+      <w:commentRangeEnd w:id="49"/>
+      <w:r>
+        <w:rPr>
+          <w:rStyle w:val="CommentReference"/>
+          <w:b w:val="0"/>
+        </w:rPr>
+        <w:commentReference w:id="49"/>
       </w:r>
     </w:p>
     <w:p/>
@@ -5956,13 +5966,13 @@
         <w:tblLook w:val="0000" w:firstRow="0" w:lastRow="0" w:firstColumn="0" w:lastColumn="0" w:noHBand="0" w:noVBand="0"/>
       </w:tblPr>
       <w:tblGrid>
-        <w:gridCol w:w="995"/>
-        <w:gridCol w:w="2270"/>
-        <w:gridCol w:w="1235"/>
+        <w:gridCol w:w="1416"/>
+        <w:gridCol w:w="2215"/>
+        <w:gridCol w:w="1171"/>
         <w:gridCol w:w="12"/>
-        <w:gridCol w:w="507"/>
-        <w:gridCol w:w="2159"/>
-        <w:gridCol w:w="1812"/>
+        <w:gridCol w:w="453"/>
+        <w:gridCol w:w="1994"/>
+        <w:gridCol w:w="1729"/>
       </w:tblGrid>
       <w:tr>
         <w:trPr>
@@ -6063,8 +6073,16 @@
           </w:p>
           <w:p/>
           <w:p>
+            <w:commentRangeStart w:id="50"/>
             <w:r>
               <w:t>&lt;&lt;N&gt;&gt;</w:t>
+            </w:r>
+            <w:commentRangeEnd w:id="50"/>
+            <w:r>
+              <w:rPr>
+                <w:rStyle w:val="CommentReference"/>
+              </w:rPr>
+              <w:commentReference w:id="50"/>
             </w:r>
           </w:p>
         </w:tc>
@@ -6393,13 +6411,13 @@
         <w:tblLook w:val="0000" w:firstRow="0" w:lastRow="0" w:firstColumn="0" w:lastColumn="0" w:noHBand="0" w:noVBand="0"/>
       </w:tblPr>
       <w:tblGrid>
-        <w:gridCol w:w="995"/>
-        <w:gridCol w:w="2270"/>
-        <w:gridCol w:w="1235"/>
+        <w:gridCol w:w="1416"/>
+        <w:gridCol w:w="2251"/>
+        <w:gridCol w:w="1157"/>
         <w:gridCol w:w="12"/>
-        <w:gridCol w:w="507"/>
-        <w:gridCol w:w="2159"/>
-        <w:gridCol w:w="1812"/>
+        <w:gridCol w:w="442"/>
+        <w:gridCol w:w="2000"/>
+        <w:gridCol w:w="1712"/>
       </w:tblGrid>
       <w:tr>
         <w:trPr>
@@ -6512,8 +6530,16 @@
           </w:p>
           <w:p/>
           <w:p>
+            <w:commentRangeStart w:id="51"/>
             <w:r>
               <w:t>&lt;&lt;N&gt;&gt;</w:t>
+            </w:r>
+            <w:commentRangeEnd w:id="51"/>
+            <w:r>
+              <w:rPr>
+                <w:rStyle w:val="CommentReference"/>
+              </w:rPr>
+              <w:commentReference w:id="51"/>
             </w:r>
           </w:p>
         </w:tc>
@@ -6868,13 +6894,13 @@
         <w:tblLook w:val="0000" w:firstRow="0" w:lastRow="0" w:firstColumn="0" w:lastColumn="0" w:noHBand="0" w:noVBand="0"/>
       </w:tblPr>
       <w:tblGrid>
-        <w:gridCol w:w="993"/>
-        <w:gridCol w:w="2280"/>
-        <w:gridCol w:w="1229"/>
+        <w:gridCol w:w="1425"/>
+        <w:gridCol w:w="2157"/>
+        <w:gridCol w:w="1166"/>
         <w:gridCol w:w="12"/>
-        <w:gridCol w:w="503"/>
-        <w:gridCol w:w="2168"/>
-        <w:gridCol w:w="1805"/>
+        <w:gridCol w:w="452"/>
+        <w:gridCol w:w="2053"/>
+        <w:gridCol w:w="1725"/>
       </w:tblGrid>
       <w:tr>
         <w:trPr>
@@ -6990,16 +7016,16 @@
           </w:p>
           <w:p/>
           <w:p>
-            <w:commentRangeStart w:id="44"/>
+            <w:commentRangeStart w:id="52"/>
             <w:r>
               <w:t>&lt;&lt;N&gt;&gt;</w:t>
             </w:r>
-            <w:commentRangeEnd w:id="44"/>
+            <w:commentRangeEnd w:id="52"/>
             <w:r>
               <w:rPr>
                 <w:rStyle w:val="CommentReference"/>
               </w:rPr>
-              <w:commentReference w:id="44"/>
+              <w:commentReference w:id="52"/>
             </w:r>
           </w:p>
         </w:tc>
@@ -7228,7 +7254,7 @@
       <w:r>
         <w:t>&gt;&gt;</w:t>
       </w:r>
-      <w:bookmarkEnd w:id="42"/>
+      <w:bookmarkEnd w:id="47"/>
     </w:p>
     <w:p/>
     <w:p>
@@ -7317,13 +7343,13 @@
         <w:tblLook w:val="0000" w:firstRow="0" w:lastRow="0" w:firstColumn="0" w:lastColumn="0" w:noHBand="0" w:noVBand="0"/>
       </w:tblPr>
       <w:tblGrid>
-        <w:gridCol w:w="992"/>
-        <w:gridCol w:w="2309"/>
-        <w:gridCol w:w="1228"/>
+        <w:gridCol w:w="1416"/>
+        <w:gridCol w:w="2246"/>
+        <w:gridCol w:w="1164"/>
         <w:gridCol w:w="12"/>
-        <w:gridCol w:w="502"/>
-        <w:gridCol w:w="2143"/>
-        <w:gridCol w:w="1804"/>
+        <w:gridCol w:w="450"/>
+        <w:gridCol w:w="1980"/>
+        <w:gridCol w:w="1722"/>
       </w:tblGrid>
       <w:tr>
         <w:trPr>
@@ -7406,24 +7432,24 @@
             <w:r>
               <w:t>Precondition: Operator has run the dbEdit.jar file, opened the database file (</w:t>
             </w:r>
-            <w:commentRangeStart w:id="45"/>
-            <w:commentRangeStart w:id="46"/>
+            <w:commentRangeStart w:id="53"/>
+            <w:commentRangeStart w:id="54"/>
             <w:r>
               <w:t>TEST_DB.xml</w:t>
             </w:r>
-            <w:commentRangeEnd w:id="45"/>
+            <w:commentRangeEnd w:id="53"/>
             <w:r>
               <w:rPr>
                 <w:rStyle w:val="CommentReference"/>
               </w:rPr>
-              <w:commentReference w:id="45"/>
-            </w:r>
-            <w:commentRangeEnd w:id="46"/>
+              <w:commentReference w:id="53"/>
+            </w:r>
+            <w:commentRangeEnd w:id="54"/>
             <w:r>
               <w:rPr>
                 <w:rStyle w:val="CommentReference"/>
               </w:rPr>
-              <w:commentReference w:id="46"/>
+              <w:commentReference w:id="54"/>
             </w:r>
             <w:r>
               <w:t xml:space="preserve">), and selected the </w:t>
@@ -7453,6 +7479,7 @@
           </w:p>
           <w:p/>
           <w:p>
+            <w:commentRangeStart w:id="55"/>
             <w:r>
               <w:t>&lt;&lt;</w:t>
             </w:r>
@@ -7461,6 +7488,13 @@
             </w:r>
             <w:r>
               <w:t>&gt;&gt;</w:t>
+            </w:r>
+            <w:commentRangeEnd w:id="55"/>
+            <w:r>
+              <w:rPr>
+                <w:rStyle w:val="CommentReference"/>
+              </w:rPr>
+              <w:commentReference w:id="55"/>
             </w:r>
           </w:p>
         </w:tc>
@@ -7662,34 +7696,34 @@
         <w:pStyle w:val="Heading1"/>
         <w:pageBreakBefore w:val="0"/>
       </w:pPr>
-      <w:bookmarkStart w:id="47" w:name="_Toc21505006"/>
-      <w:bookmarkStart w:id="48" w:name="_Toc227033594"/>
-      <w:bookmarkStart w:id="49" w:name="_Toc22915481"/>
-      <w:commentRangeStart w:id="50"/>
-      <w:commentRangeStart w:id="51"/>
+      <w:bookmarkStart w:id="56" w:name="_Toc21505006"/>
+      <w:bookmarkStart w:id="57" w:name="_Toc227033594"/>
+      <w:bookmarkStart w:id="58" w:name="_Toc22915481"/>
+      <w:commentRangeStart w:id="59"/>
+      <w:commentRangeStart w:id="60"/>
       <w:r>
         <w:t>User Interface Testing</w:t>
       </w:r>
-      <w:bookmarkEnd w:id="47"/>
-      <w:bookmarkEnd w:id="48"/>
-      <w:bookmarkEnd w:id="49"/>
-      <w:commentRangeEnd w:id="50"/>
+      <w:bookmarkEnd w:id="56"/>
+      <w:bookmarkEnd w:id="57"/>
+      <w:bookmarkEnd w:id="58"/>
+      <w:commentRangeEnd w:id="59"/>
       <w:r>
         <w:rPr>
           <w:rStyle w:val="CommentReference"/>
           <w:b w:val="0"/>
           <w:kern w:val="0"/>
         </w:rPr>
-        <w:commentReference w:id="50"/>
-      </w:r>
-      <w:commentRangeEnd w:id="51"/>
+        <w:commentReference w:id="59"/>
+      </w:r>
+      <w:commentRangeEnd w:id="60"/>
       <w:r>
         <w:rPr>
           <w:rStyle w:val="CommentReference"/>
           <w:b w:val="0"/>
           <w:kern w:val="0"/>
         </w:rPr>
-        <w:commentReference w:id="51"/>
+        <w:commentReference w:id="60"/>
       </w:r>
     </w:p>
     <w:p/>
@@ -7773,12 +7807,12 @@
       <w:pPr>
         <w:pStyle w:val="Heading1"/>
       </w:pPr>
-      <w:bookmarkStart w:id="52" w:name="_Toc22915482"/>
+      <w:bookmarkStart w:id="61" w:name="_Toc22915482"/>
       <w:r>
         <w:lastRenderedPageBreak/>
         <w:t>Test Schedule</w:t>
       </w:r>
-      <w:bookmarkEnd w:id="52"/>
+      <w:bookmarkEnd w:id="61"/>
     </w:p>
     <w:p>
       <w:r>
@@ -8174,12 +8208,12 @@
       <w:pPr>
         <w:pStyle w:val="Heading1"/>
       </w:pPr>
-      <w:bookmarkStart w:id="53" w:name="_Toc22915483"/>
+      <w:bookmarkStart w:id="62" w:name="_Toc22915483"/>
       <w:r>
         <w:lastRenderedPageBreak/>
         <w:t>Other Sections</w:t>
       </w:r>
-      <w:bookmarkEnd w:id="53"/>
+      <w:bookmarkEnd w:id="62"/>
     </w:p>
     <w:p>
       <w:r>
@@ -8191,14 +8225,14 @@
       <w:pPr>
         <w:pStyle w:val="Heading1"/>
       </w:pPr>
-      <w:bookmarkStart w:id="54" w:name="_Toc227033596"/>
-      <w:bookmarkStart w:id="55" w:name="_Toc22915484"/>
+      <w:bookmarkStart w:id="63" w:name="_Toc227033596"/>
+      <w:bookmarkStart w:id="64" w:name="_Toc22915484"/>
       <w:r>
         <w:lastRenderedPageBreak/>
         <w:t>Appendix</w:t>
       </w:r>
-      <w:bookmarkEnd w:id="54"/>
-      <w:bookmarkEnd w:id="55"/>
+      <w:bookmarkEnd w:id="63"/>
+      <w:bookmarkEnd w:id="64"/>
     </w:p>
     <w:p>
       <w:r>
@@ -8488,20 +8522,29 @@
       <w:pPr>
         <w:pStyle w:val="Heading2"/>
       </w:pPr>
-      <w:commentRangeStart w:id="56"/>
+      <w:commentRangeStart w:id="65"/>
+      <w:commentRangeStart w:id="66"/>
       <w:r>
         <w:t>Figure 8.</w:t>
       </w:r>
       <w:r>
         <w:t>6</w:t>
       </w:r>
-      <w:commentRangeEnd w:id="56"/>
+      <w:commentRangeEnd w:id="65"/>
       <w:r>
         <w:rPr>
           <w:rStyle w:val="CommentReference"/>
           <w:b w:val="0"/>
         </w:rPr>
-        <w:commentReference w:id="56"/>
+        <w:commentReference w:id="65"/>
+      </w:r>
+      <w:commentRangeEnd w:id="66"/>
+      <w:r>
+        <w:rPr>
+          <w:rStyle w:val="CommentReference"/>
+          <w:b w:val="0"/>
+        </w:rPr>
+        <w:commentReference w:id="66"/>
       </w:r>
     </w:p>
     <w:p/>
@@ -8551,8 +8594,16 @@
     <w:p/>
     <w:p/>
     <w:p>
+      <w:commentRangeStart w:id="67"/>
       <w:r>
         <w:t>%$</w:t>
+      </w:r>
+      <w:commentRangeEnd w:id="67"/>
+      <w:r>
+        <w:rPr>
+          <w:rStyle w:val="CommentReference"/>
+        </w:rPr>
+        <w:commentReference w:id="67"/>
       </w:r>
     </w:p>
     <w:sectPr>
@@ -8660,7 +8711,7 @@
       </w:r>
     </w:p>
   </w:comment>
-  <w:comment w:id="27" w:author="Ortega, Alejandro D" w:date="2020-04-24T11:31:00Z" w:initials="OAD">
+  <w:comment w:id="26" w:author="Castro, Denise G" w:date="2020-04-24T13:31:00Z" w:initials="CDG">
     <w:p>
       <w:pPr>
         <w:pStyle w:val="CommentText"/>
@@ -8672,11 +8723,11 @@
         <w:annotationRef/>
       </w:r>
       <w:r>
-        <w:t xml:space="preserve">I am not sure if you need to remove the comments in these brackets. </w:t>
+        <w:t>You can select the table of contents below the title, right-click, click on update field, and select update entire table.</w:t>
       </w:r>
     </w:p>
   </w:comment>
-  <w:comment w:id="39" w:author="Ortega, Alejandro D" w:date="2020-04-18T17:12:00Z" w:initials="OAD">
+  <w:comment w:id="28" w:author="Ortega, Alejandro D" w:date="2020-04-24T11:31:00Z" w:initials="OAD">
     <w:p>
       <w:pPr>
         <w:pStyle w:val="CommentText"/>
@@ -8688,24 +8739,11 @@
         <w:annotationRef/>
       </w:r>
       <w:r>
-        <w:t xml:space="preserve">Detailed test cases but what about the other functions in the Edit Menu? Like Copy Paste, Remove Row, Insert Row? </w:t>
-      </w:r>
-    </w:p>
-    <w:p>
-      <w:pPr>
-        <w:pStyle w:val="CommentText"/>
-      </w:pPr>
-    </w:p>
-    <w:p>
-      <w:pPr>
-        <w:pStyle w:val="CommentText"/>
-      </w:pPr>
-      <w:r>
-        <w:t xml:space="preserve">You have good ideas to perform tests, but you may want to elaborate on some ideas to avoid confusion. I like how you use your images to show examples. </w:t>
+        <w:t xml:space="preserve">I am not sure if you need to remove the comments in these brackets. </w:t>
       </w:r>
     </w:p>
   </w:comment>
-  <w:comment w:id="40" w:author="Ortega, Alejandro D" w:date="2020-04-18T16:59:00Z" w:initials="OAD">
+  <w:comment w:id="29" w:author="Castro, Denise G" w:date="2020-04-24T13:32:00Z" w:initials="CDG">
     <w:p>
       <w:pPr>
         <w:pStyle w:val="CommentText"/>
@@ -8717,11 +8755,11 @@
         <w:annotationRef/>
       </w:r>
       <w:r>
-        <w:t>This is a very good idea to label the images but where can the tester find 8 or what is 8? You may want to put Section 8 or Appendix 8.3, just an idea.</w:t>
+        <w:t>You should delete these as they are part of the template and not your plan.</w:t>
       </w:r>
     </w:p>
   </w:comment>
-  <w:comment w:id="41" w:author="Ortega, Alejandro D" w:date="2020-04-18T16:57:00Z" w:initials="OAD">
+  <w:comment w:id="40" w:author="Castro, Denise G" w:date="2020-04-24T13:33:00Z" w:initials="CDG">
     <w:p>
       <w:pPr>
         <w:pStyle w:val="CommentText"/>
@@ -8733,27 +8771,11 @@
         <w:annotationRef/>
       </w:r>
       <w:r>
-        <w:t>Here do you want the tester to actually type “</w:t>
-      </w:r>
-      <w:proofErr w:type="spellStart"/>
-      <w:r>
-        <w:t>Start_Name</w:t>
-      </w:r>
-      <w:proofErr w:type="spellEnd"/>
-      <w:r>
-        <w:t xml:space="preserve">”? Or what is </w:t>
-      </w:r>
-      <w:proofErr w:type="spellStart"/>
-      <w:r>
-        <w:t>Start_Name</w:t>
-      </w:r>
-      <w:proofErr w:type="spellEnd"/>
-      <w:r>
-        <w:t xml:space="preserve"> supposed to be?</w:t>
+        <w:t>Remember to add the criticality</w:t>
       </w:r>
     </w:p>
   </w:comment>
-  <w:comment w:id="43" w:author="Ortega, Alejandro D" w:date="2020-04-24T11:35:00Z" w:initials="OAD">
+  <w:comment w:id="42" w:author="Ortega, Alejandro D" w:date="2020-04-18T17:12:00Z" w:initials="OAD">
     <w:p>
       <w:pPr>
         <w:pStyle w:val="CommentText"/>
@@ -8765,11 +8787,24 @@
         <w:annotationRef/>
       </w:r>
       <w:r>
-        <w:t>You may want to fix these so they can be with their respective tables</w:t>
+        <w:t xml:space="preserve">Detailed test cases but what about the other functions in the Edit Menu? Like Copy Paste, Remove Row, Insert Row? </w:t>
+      </w:r>
+    </w:p>
+    <w:p>
+      <w:pPr>
+        <w:pStyle w:val="CommentText"/>
+      </w:pPr>
+    </w:p>
+    <w:p>
+      <w:pPr>
+        <w:pStyle w:val="CommentText"/>
+      </w:pPr>
+      <w:r>
+        <w:t xml:space="preserve">You have good ideas to perform tests, but you may want to elaborate on some ideas to avoid confusion. I like how you use your images to show examples. </w:t>
       </w:r>
     </w:p>
   </w:comment>
-  <w:comment w:id="44" w:author="Ortega, Alejandro D" w:date="2020-04-24T11:38:00Z" w:initials="OAD">
+  <w:comment w:id="43" w:author="Castro, Denise G" w:date="2020-04-24T13:34:00Z" w:initials="CDG">
     <w:p>
       <w:pPr>
         <w:pStyle w:val="CommentText"/>
@@ -8781,6 +8816,142 @@
         <w:annotationRef/>
       </w:r>
       <w:r>
+        <w:t xml:space="preserve">He only specified for group 2 to test the filter and search functions from the edit menu. </w:t>
+      </w:r>
+    </w:p>
+  </w:comment>
+  <w:comment w:id="44" w:author="Ortega, Alejandro D" w:date="2020-04-18T16:59:00Z" w:initials="OAD">
+    <w:p>
+      <w:pPr>
+        <w:pStyle w:val="CommentText"/>
+      </w:pPr>
+      <w:r>
+        <w:rPr>
+          <w:rStyle w:val="CommentReference"/>
+        </w:rPr>
+        <w:annotationRef/>
+      </w:r>
+      <w:r>
+        <w:t>This is a very good idea to label the images but where can the tester find 8 or what is 8? You may want to put Section 8 or Appendix 8.3, just an idea.</w:t>
+      </w:r>
+    </w:p>
+  </w:comment>
+  <w:comment w:id="45" w:author="Castro, Denise G" w:date="2020-04-24T13:40:00Z" w:initials="CDG">
+    <w:p>
+      <w:pPr>
+        <w:pStyle w:val="CommentText"/>
+      </w:pPr>
+      <w:r>
+        <w:rPr>
+          <w:rStyle w:val="CommentReference"/>
+        </w:rPr>
+        <w:annotationRef/>
+      </w:r>
+      <w:r>
+        <w:t>Does it matter if the other options are enabled? (when I tried some of your tests if more options were enabled some of them would not pass)</w:t>
+      </w:r>
+    </w:p>
+  </w:comment>
+  <w:comment w:id="46" w:author="Ortega, Alejandro D" w:date="2020-04-18T16:57:00Z" w:initials="OAD">
+    <w:p>
+      <w:pPr>
+        <w:pStyle w:val="CommentText"/>
+      </w:pPr>
+      <w:r>
+        <w:rPr>
+          <w:rStyle w:val="CommentReference"/>
+        </w:rPr>
+        <w:annotationRef/>
+      </w:r>
+      <w:r>
+        <w:t>Here do you want the tester to actually type “Start_Name”? Or what is Start_Name supposed to be?</w:t>
+      </w:r>
+    </w:p>
+  </w:comment>
+  <w:comment w:id="48" w:author="Ortega, Alejandro D" w:date="2020-04-24T11:35:00Z" w:initials="OAD">
+    <w:p>
+      <w:pPr>
+        <w:pStyle w:val="CommentText"/>
+      </w:pPr>
+      <w:r>
+        <w:rPr>
+          <w:rStyle w:val="CommentReference"/>
+        </w:rPr>
+        <w:annotationRef/>
+      </w:r>
+      <w:r>
+        <w:t>You may want to fix these so they can be with their respective tables</w:t>
+      </w:r>
+    </w:p>
+  </w:comment>
+  <w:comment w:id="49" w:author="Castro, Denise G" w:date="2020-04-24T13:36:00Z" w:initials="CDG">
+    <w:p>
+      <w:pPr>
+        <w:pStyle w:val="CommentText"/>
+      </w:pPr>
+      <w:r>
+        <w:rPr>
+          <w:rStyle w:val="CommentReference"/>
+        </w:rPr>
+        <w:annotationRef/>
+      </w:r>
+      <w:r>
+        <w:t>Set your cursor to the front of this line, go to layout at the top, under breaks and select set page break</w:t>
+      </w:r>
+    </w:p>
+    <w:p>
+      <w:pPr>
+        <w:pStyle w:val="CommentText"/>
+      </w:pPr>
+      <w:r>
+        <w:t>You can do these with all of your tests so that each one automatically separates to a new page.</w:t>
+      </w:r>
+    </w:p>
+  </w:comment>
+  <w:comment w:id="50" w:author="Castro, Denise G" w:date="2020-04-24T13:38:00Z" w:initials="CDG">
+    <w:p>
+      <w:pPr>
+        <w:pStyle w:val="CommentText"/>
+      </w:pPr>
+      <w:r>
+        <w:rPr>
+          <w:rStyle w:val="CommentReference"/>
+        </w:rPr>
+        <w:annotationRef/>
+      </w:r>
+      <w:r>
+        <w:t xml:space="preserve">Remember to number your steps </w:t>
+      </w:r>
+    </w:p>
+  </w:comment>
+  <w:comment w:id="51" w:author="Castro, Denise G" w:date="2020-04-24T13:39:00Z" w:initials="CDG">
+    <w:p>
+      <w:pPr>
+        <w:pStyle w:val="CommentText"/>
+      </w:pPr>
+      <w:r>
+        <w:rPr>
+          <w:rStyle w:val="CommentReference"/>
+        </w:rPr>
+        <w:annotationRef/>
+      </w:r>
+      <w:r>
+        <w:t>Steps here, please</w:t>
+      </w:r>
+    </w:p>
+  </w:comment>
+  <w:comment w:id="52" w:author="Ortega, Alejandro D" w:date="2020-04-24T11:38:00Z" w:initials="OAD">
+    <w:p>
+      <w:pPr>
+        <w:pStyle w:val="CommentText"/>
+      </w:pPr>
+      <w:r>
+        <w:rPr>
+          <w:rStyle w:val="CommentReference"/>
+        </w:rPr>
+        <w:annotationRef/>
+      </w:r>
+      <w:r>
         <w:rPr>
           <w:rStyle w:val="CommentReference"/>
         </w:rPr>
@@ -8791,7 +8962,7 @@
       </w:r>
     </w:p>
   </w:comment>
-  <w:comment w:id="45" w:author="Ortega, Alejandro D" w:date="2020-04-18T17:06:00Z" w:initials="OAD">
+  <w:comment w:id="53" w:author="Ortega, Alejandro D" w:date="2020-04-18T17:06:00Z" w:initials="OAD">
     <w:p>
       <w:pPr>
         <w:pStyle w:val="CommentText"/>
@@ -8807,7 +8978,7 @@
       </w:r>
     </w:p>
   </w:comment>
-  <w:comment w:id="46" w:author="Ortega, Alejandro D" w:date="2020-04-24T11:40:00Z" w:initials="OAD">
+  <w:comment w:id="54" w:author="Ortega, Alejandro D" w:date="2020-04-24T11:40:00Z" w:initials="OAD">
     <w:p>
       <w:pPr>
         <w:pStyle w:val="CommentText"/>
@@ -8823,7 +8994,7 @@
       </w:r>
     </w:p>
   </w:comment>
-  <w:comment w:id="50" w:author="Ortega, Alejandro D" w:date="2020-04-18T17:08:00Z" w:initials="OAD">
+  <w:comment w:id="55" w:author="Castro, Denise G" w:date="2020-04-24T13:43:00Z" w:initials="CDG">
     <w:p>
       <w:pPr>
         <w:pStyle w:val="CommentText"/>
@@ -8835,11 +9006,11 @@
         <w:annotationRef/>
       </w:r>
       <w:r>
-        <w:t>Is this section meant to be empty?</w:t>
+        <w:t>Don’t forget to add steps here as well</w:t>
       </w:r>
     </w:p>
   </w:comment>
-  <w:comment w:id="51" w:author="Ortega, Alejandro D" w:date="2020-04-18T17:09:00Z" w:initials="OAD">
+  <w:comment w:id="59" w:author="Ortega, Alejandro D" w:date="2020-04-18T17:08:00Z" w:initials="OAD">
     <w:p>
       <w:pPr>
         <w:pStyle w:val="CommentText"/>
@@ -8851,19 +9022,11 @@
         <w:annotationRef/>
       </w:r>
       <w:r>
-        <w:t xml:space="preserve">Or whatever is inside the brackets is your input? </w:t>
-      </w:r>
-    </w:p>
-    <w:p>
-      <w:pPr>
-        <w:pStyle w:val="CommentText"/>
-      </w:pPr>
-      <w:r>
-        <w:t>Example: &lt;&lt; (body) &gt;&gt;?</w:t>
+        <w:t>Is this section meant to be empty?</w:t>
       </w:r>
     </w:p>
   </w:comment>
-  <w:comment w:id="56" w:author="Ortega, Alejandro D" w:date="2020-04-24T11:41:00Z" w:initials="OAD">
+  <w:comment w:id="60" w:author="Ortega, Alejandro D" w:date="2020-04-18T17:09:00Z" w:initials="OAD">
     <w:p>
       <w:pPr>
         <w:pStyle w:val="CommentText"/>
@@ -8875,10 +9038,66 @@
         <w:annotationRef/>
       </w:r>
       <w:r>
-        <w:t>I like that your images have captions but you may want to fix this one</w:t>
-      </w:r>
-      <w:r>
-        <w:t xml:space="preserve">, put it with it corresponding image. </w:t>
+        <w:t xml:space="preserve">Or whatever is inside the brackets is your input? </w:t>
+      </w:r>
+    </w:p>
+    <w:p>
+      <w:pPr>
+        <w:pStyle w:val="CommentText"/>
+      </w:pPr>
+      <w:r>
+        <w:t>Example: &lt;&lt; (body) &gt;&gt;?</w:t>
+      </w:r>
+    </w:p>
+  </w:comment>
+  <w:comment w:id="65" w:author="Ortega, Alejandro D" w:date="2020-04-24T11:41:00Z" w:initials="OAD">
+    <w:p>
+      <w:pPr>
+        <w:pStyle w:val="CommentText"/>
+      </w:pPr>
+      <w:r>
+        <w:rPr>
+          <w:rStyle w:val="CommentReference"/>
+        </w:rPr>
+        <w:annotationRef/>
+      </w:r>
+      <w:r>
+        <w:t xml:space="preserve">I like that your images have captions but you may want to fix this one, put it with it corresponding image. </w:t>
+      </w:r>
+    </w:p>
+  </w:comment>
+  <w:comment w:id="66" w:author="Castro, Denise G" w:date="2020-04-24T13:44:00Z" w:initials="CDG">
+    <w:p>
+      <w:pPr>
+        <w:pStyle w:val="CommentText"/>
+      </w:pPr>
+      <w:r>
+        <w:rPr>
+          <w:rStyle w:val="CommentReference"/>
+        </w:rPr>
+        <w:annotationRef/>
+      </w:r>
+      <w:r>
+        <w:t>I would recommend shrinking the image slightly so that it can fit with one more line of text.</w:t>
+      </w:r>
+    </w:p>
+  </w:comment>
+  <w:comment w:id="67" w:author="Castro, Denise G" w:date="2020-04-24T13:45:00Z" w:initials="CDG">
+    <w:p>
+      <w:pPr>
+        <w:pStyle w:val="CommentText"/>
+      </w:pPr>
+      <w:r>
+        <w:rPr>
+          <w:rStyle w:val="CommentReference"/>
+        </w:rPr>
+        <w:annotationRef/>
+      </w:r>
+      <w:r>
+        <w:t>Remember to edit your footnotes. ( I can’t add</w:t>
+      </w:r>
+      <w:r>
+        <w:t xml:space="preserve"> comments on it  but you havent’t changed the team name or the date)</w:t>
       </w:r>
     </w:p>
   </w:comment>
@@ -8893,17 +9112,28 @@
   <w15:commentEx w15:paraId="10E18AF4" w15:done="0"/>
   <w15:commentEx w15:paraId="06FA0D62" w15:done="0"/>
   <w15:commentEx w15:paraId="65790BC4" w15:done="0"/>
+  <w15:commentEx w15:paraId="682FE11E" w15:paraIdParent="65790BC4" w15:done="0"/>
   <w15:commentEx w15:paraId="53B5AAF4" w15:done="0"/>
+  <w15:commentEx w15:paraId="1D7E9AB3" w15:paraIdParent="53B5AAF4" w15:done="0"/>
+  <w15:commentEx w15:paraId="73BA67F2" w15:done="0"/>
   <w15:commentEx w15:paraId="19E285F1" w15:done="0"/>
+  <w15:commentEx w15:paraId="7A8A4ED7" w15:paraIdParent="19E285F1" w15:done="0"/>
   <w15:commentEx w15:paraId="3F2AF508" w15:done="0"/>
+  <w15:commentEx w15:paraId="17A0EC31" w15:done="0"/>
   <w15:commentEx w15:paraId="3BA27A2B" w15:done="0"/>
   <w15:commentEx w15:paraId="49702467" w15:done="0"/>
+  <w15:commentEx w15:paraId="1781FBC6" w15:paraIdParent="49702467" w15:done="0"/>
+  <w15:commentEx w15:paraId="621AAF3B" w15:done="0"/>
+  <w15:commentEx w15:paraId="5E523669" w15:done="0"/>
   <w15:commentEx w15:paraId="22BCB8DA" w15:done="0"/>
   <w15:commentEx w15:paraId="01C109C5" w15:done="1"/>
   <w15:commentEx w15:paraId="2D3D7FF2" w15:paraIdParent="01C109C5" w15:done="1"/>
+  <w15:commentEx w15:paraId="650EF87F" w15:done="0"/>
   <w15:commentEx w15:paraId="3656A830" w15:done="0"/>
   <w15:commentEx w15:paraId="1565275A" w15:paraIdParent="3656A830" w15:done="0"/>
   <w15:commentEx w15:paraId="201A8337" w15:done="0"/>
+  <w15:commentEx w15:paraId="5B369283" w15:paraIdParent="201A8337" w15:done="0"/>
+  <w15:commentEx w15:paraId="25381BE6" w15:done="0"/>
 </w15:commentsEx>
 </file>
 
@@ -8915,17 +9145,28 @@
   <w16cid:commentId w16cid:paraId="10E18AF4" w16cid:durableId="224D2C7A"/>
   <w16cid:commentId w16cid:paraId="06FA0D62" w16cid:durableId="224D2CA5"/>
   <w16cid:commentId w16cid:paraId="65790BC4" w16cid:durableId="224D2CC6"/>
+  <w16cid:commentId w16cid:paraId="682FE11E" w16cid:durableId="224D68CC"/>
   <w16cid:commentId w16cid:paraId="53B5AAF4" w16cid:durableId="224D4C93"/>
+  <w16cid:commentId w16cid:paraId="1D7E9AB3" w16cid:durableId="224D68F7"/>
+  <w16cid:commentId w16cid:paraId="73BA67F2" w16cid:durableId="224D6929"/>
   <w16cid:commentId w16cid:paraId="19E285F1" w16cid:durableId="2245B369"/>
+  <w16cid:commentId w16cid:paraId="7A8A4ED7" w16cid:durableId="224D6966"/>
   <w16cid:commentId w16cid:paraId="3F2AF508" w16cid:durableId="2245B06A"/>
+  <w16cid:commentId w16cid:paraId="17A0EC31" w16cid:durableId="224D6AB6"/>
   <w16cid:commentId w16cid:paraId="3BA27A2B" w16cid:durableId="2245AFFD"/>
   <w16cid:commentId w16cid:paraId="49702467" w16cid:durableId="224D4D87"/>
+  <w16cid:commentId w16cid:paraId="1781FBC6" w16cid:durableId="224D69E0"/>
+  <w16cid:commentId w16cid:paraId="621AAF3B" w16cid:durableId="224D6A6D"/>
+  <w16cid:commentId w16cid:paraId="5E523669" w16cid:durableId="224D6A92"/>
   <w16cid:commentId w16cid:paraId="22BCB8DA" w16cid:durableId="224D4E2B"/>
   <w16cid:commentId w16cid:paraId="01C109C5" w16cid:durableId="2245B205"/>
   <w16cid:commentId w16cid:paraId="2D3D7FF2" w16cid:durableId="224D4EB3"/>
+  <w16cid:commentId w16cid:paraId="650EF87F" w16cid:durableId="224D6B66"/>
   <w16cid:commentId w16cid:paraId="3656A830" w16cid:durableId="2245B277"/>
   <w16cid:commentId w16cid:paraId="1565275A" w16cid:durableId="2245B2B4"/>
   <w16cid:commentId w16cid:paraId="201A8337" w16cid:durableId="224D4EF0"/>
+  <w16cid:commentId w16cid:paraId="5B369283" w16cid:durableId="224D6BB4"/>
+  <w16cid:commentId w16cid:paraId="25381BE6" w16cid:durableId="224D6BF0"/>
 </w16cid:commentsIds>
 </file>
 
@@ -8997,15 +9238,7 @@
             <w:jc w:val="right"/>
           </w:pPr>
           <w:r>
-            <w:t>&lt;Drive:\Directory\</w:t>
-          </w:r>
-          <w:proofErr w:type="spellStart"/>
-          <w:r>
-            <w:t>Filename.ext</w:t>
-          </w:r>
-          <w:proofErr w:type="spellEnd"/>
-          <w:r>
-            <w:t>&gt;</w:t>
+            <w:t>&lt;Drive:\Directory\Filename.ext&gt;</w:t>
           </w:r>
         </w:p>
       </w:tc>
@@ -9192,7 +9425,7 @@
               <w:bCs/>
               <w:noProof/>
             </w:rPr>
-            <w:t>9:13 AM</w:t>
+            <w:t>1:25 PM</w:t>
           </w:r>
           <w:r>
             <w:rPr>
@@ -11287,6 +11520,9 @@
 <w15:people xmlns:wpc="http://schemas.microsoft.com/office/word/2010/wordprocessingCanvas" xmlns:cx="http://schemas.microsoft.com/office/drawing/2014/chartex" xmlns:cx1="http://schemas.microsoft.com/office/drawing/2015/9/8/chartex" xmlns:cx2="http://schemas.microsoft.com/office/drawing/2015/10/21/chartex" xmlns:cx3="http://schemas.microsoft.com/office/drawing/2016/5/9/chartex" xmlns:cx4="http://schemas.microsoft.com/office/drawing/2016/5/10/chartex" xmlns:cx5="http://schemas.microsoft.com/office/drawing/2016/5/11/chartex" xmlns:cx6="http://schemas.microsoft.com/office/drawing/2016/5/12/chartex" xmlns:cx7="http://schemas.microsoft.com/office/drawing/2016/5/13/chartex" xmlns:cx8="http://schemas.microsoft.com/office/drawing/2016/5/14/chartex" xmlns:mc="http://schemas.openxmlformats.org/markup-compatibility/2006" xmlns:aink="http://schemas.microsoft.com/office/drawing/2016/ink" xmlns:am3d="http://schemas.microsoft.com/office/drawing/2017/model3d" xmlns:o="urn:schemas-microsoft-com:office:office" xmlns:r="http://schemas.openxmlformats.org/officeDocument/2006/relationships" xmlns:m="http://schemas.openxmlformats.org/officeDocument/2006/math" xmlns:v="urn:schemas-microsoft-com:vml" xmlns:wp14="http://schemas.microsoft.com/office/word/2010/wordprocessingDrawing" xmlns:wp="http://schemas.openxmlformats.org/drawingml/2006/wordprocessingDrawing" xmlns:w10="urn:schemas-microsoft-com:office:word" xmlns:w="http://schemas.openxmlformats.org/wordprocessingml/2006/main" xmlns:w14="http://schemas.microsoft.com/office/word/2010/wordml" xmlns:w15="http://schemas.microsoft.com/office/word/2012/wordml" xmlns:w16cid="http://schemas.microsoft.com/office/word/2016/wordml/cid" xmlns:w16se="http://schemas.microsoft.com/office/word/2015/wordml/symex" xmlns:wpg="http://schemas.microsoft.com/office/word/2010/wordprocessingGroup" xmlns:wpi="http://schemas.microsoft.com/office/word/2010/wordprocessingInk" xmlns:wne="http://schemas.microsoft.com/office/word/2006/wordml" xmlns:wps="http://schemas.microsoft.com/office/word/2010/wordprocessingShape" mc:Ignorable="w14 w15 w16se w16cid wp14">
   <w15:person w15:author="Ortega, Alejandro D">
     <w15:presenceInfo w15:providerId="AD" w15:userId="S::adortega@miners.utep.edu::78934a02-2bc8-47f8-84bf-ccc3be571411"/>
+  </w15:person>
+  <w15:person w15:author="Castro, Denise G">
+    <w15:presenceInfo w15:providerId="None" w15:userId="Castro, Denise G"/>
   </w15:person>
 </w15:people>
 </file>

</xml_diff>